<commit_message>
Decide to use demo tile and dashboard
</commit_message>
<xml_diff>
--- a/Lõputöö.docx
+++ b/Lõputöö.docx
@@ -114,7 +114,7 @@
             </w:rPr>
             <w:fldChar w:fldCharType="separate"/>
           </w:r>
-          <w:hyperlink w:anchor="_Toc3758357" w:history="1">
+          <w:hyperlink w:anchor="_Toc6218148" w:history="1">
             <w:r>
               <w:rPr>
                 <w:rStyle w:val="Hyperlink"/>
@@ -141,7 +141,7 @@
                 <w:noProof/>
                 <w:webHidden/>
               </w:rPr>
-              <w:instrText xml:space="preserve"> PAGEREF _Toc3758357 \h </w:instrText>
+              <w:instrText xml:space="preserve"> PAGEREF _Toc6218148 \h </w:instrText>
             </w:r>
             <w:r>
               <w:rPr>
@@ -183,7 +183,7 @@
               <w:noProof/>
             </w:rPr>
           </w:pPr>
-          <w:hyperlink w:anchor="_Toc3758358" w:history="1">
+          <w:hyperlink w:anchor="_Toc6218149" w:history="1">
             <w:r>
               <w:rPr>
                 <w:rStyle w:val="Hyperlink"/>
@@ -210,7 +210,7 @@
                 <w:noProof/>
                 <w:webHidden/>
               </w:rPr>
-              <w:instrText xml:space="preserve"> PAGEREF _Toc3758358 \h </w:instrText>
+              <w:instrText xml:space="preserve"> PAGEREF _Toc6218149 \h </w:instrText>
             </w:r>
             <w:r>
               <w:rPr>
@@ -252,7 +252,7 @@
               <w:noProof/>
             </w:rPr>
           </w:pPr>
-          <w:hyperlink w:anchor="_Toc3758359" w:history="1">
+          <w:hyperlink w:anchor="_Toc6218150" w:history="1">
             <w:r>
               <w:rPr>
                 <w:rStyle w:val="Hyperlink"/>
@@ -279,7 +279,7 @@
                 <w:noProof/>
                 <w:webHidden/>
               </w:rPr>
-              <w:instrText xml:space="preserve"> PAGEREF _Toc3758359 \h </w:instrText>
+              <w:instrText xml:space="preserve"> PAGEREF _Toc6218150 \h </w:instrText>
             </w:r>
             <w:r>
               <w:rPr>
@@ -321,7 +321,7 @@
               <w:noProof/>
             </w:rPr>
           </w:pPr>
-          <w:hyperlink w:anchor="_Toc3758360" w:history="1">
+          <w:hyperlink w:anchor="_Toc6218151" w:history="1">
             <w:r>
               <w:rPr>
                 <w:rStyle w:val="Hyperlink"/>
@@ -348,7 +348,7 @@
                 <w:noProof/>
                 <w:webHidden/>
               </w:rPr>
-              <w:instrText xml:space="preserve"> PAGEREF _Toc3758360 \h </w:instrText>
+              <w:instrText xml:space="preserve"> PAGEREF _Toc6218151 \h </w:instrText>
             </w:r>
             <w:r>
               <w:rPr>
@@ -390,7 +390,7 @@
               <w:noProof/>
             </w:rPr>
           </w:pPr>
-          <w:hyperlink w:anchor="_Toc3758361" w:history="1">
+          <w:hyperlink w:anchor="_Toc6218152" w:history="1">
             <w:r>
               <w:rPr>
                 <w:rStyle w:val="Hyperlink"/>
@@ -417,7 +417,7 @@
                 <w:noProof/>
                 <w:webHidden/>
               </w:rPr>
-              <w:instrText xml:space="preserve"> PAGEREF _Toc3758361 \h </w:instrText>
+              <w:instrText xml:space="preserve"> PAGEREF _Toc6218152 \h </w:instrText>
             </w:r>
             <w:r>
               <w:rPr>
@@ -459,12 +459,81 @@
               <w:noProof/>
             </w:rPr>
           </w:pPr>
-          <w:hyperlink w:anchor="_Toc3758362" w:history="1">
+          <w:hyperlink w:anchor="_Toc6218153" w:history="1">
             <w:r>
               <w:rPr>
                 <w:rStyle w:val="Hyperlink"/>
                 <w:noProof/>
               </w:rPr>
+              <w:t>Sõnastik</w:t>
+            </w:r>
+            <w:r>
+              <w:rPr>
+                <w:noProof/>
+                <w:webHidden/>
+              </w:rPr>
+              <w:tab/>
+            </w:r>
+            <w:r>
+              <w:rPr>
+                <w:noProof/>
+                <w:webHidden/>
+              </w:rPr>
+              <w:fldChar w:fldCharType="begin"/>
+            </w:r>
+            <w:r>
+              <w:rPr>
+                <w:noProof/>
+                <w:webHidden/>
+              </w:rPr>
+              <w:instrText xml:space="preserve"> PAGEREF _Toc6218153 \h </w:instrText>
+            </w:r>
+            <w:r>
+              <w:rPr>
+                <w:noProof/>
+                <w:webHidden/>
+              </w:rPr>
+            </w:r>
+            <w:r>
+              <w:rPr>
+                <w:noProof/>
+                <w:webHidden/>
+              </w:rPr>
+              <w:fldChar w:fldCharType="separate"/>
+            </w:r>
+            <w:r>
+              <w:rPr>
+                <w:noProof/>
+                <w:webHidden/>
+              </w:rPr>
+              <w:t>4</w:t>
+            </w:r>
+            <w:r>
+              <w:rPr>
+                <w:noProof/>
+                <w:webHidden/>
+              </w:rPr>
+              <w:fldChar w:fldCharType="end"/>
+            </w:r>
+          </w:hyperlink>
+        </w:p>
+        <w:p>
+          <w:pPr>
+            <w:pStyle w:val="TOC1"/>
+            <w:tabs>
+              <w:tab w:val="right" w:leader="dot" w:pos="9307"/>
+            </w:tabs>
+            <w:rPr>
+              <w:rFonts w:asciiTheme="minorHAnsi" w:eastAsiaTheme="minorEastAsia" w:hAnsiTheme="minorHAnsi"/>
+              <w:noProof/>
+            </w:rPr>
+          </w:pPr>
+          <w:hyperlink w:anchor="_Toc6218154" w:history="1">
+            <w:r>
+              <w:rPr>
+                <w:rStyle w:val="Hyperlink"/>
+                <w:noProof/>
+              </w:rPr>
               <w:t>Metoodika</w:t>
             </w:r>
             <w:r>
@@ -486,7 +555,7 @@
                 <w:noProof/>
                 <w:webHidden/>
               </w:rPr>
-              <w:instrText xml:space="preserve"> PAGEREF _Toc3758362 \h </w:instrText>
+              <w:instrText xml:space="preserve"> PAGEREF _Toc6218154 \h </w:instrText>
             </w:r>
             <w:r>
               <w:rPr>
@@ -506,7 +575,7 @@
                 <w:noProof/>
                 <w:webHidden/>
               </w:rPr>
-              <w:t>4</w:t>
+              <w:t>5</w:t>
             </w:r>
             <w:r>
               <w:rPr>
@@ -528,7 +597,7 @@
               <w:noProof/>
             </w:rPr>
           </w:pPr>
-          <w:hyperlink w:anchor="_Toc3758363" w:history="1">
+          <w:hyperlink w:anchor="_Toc6218155" w:history="1">
             <w:r>
               <w:rPr>
                 <w:rStyle w:val="Hyperlink"/>
@@ -555,7 +624,7 @@
                 <w:noProof/>
                 <w:webHidden/>
               </w:rPr>
-              <w:instrText xml:space="preserve"> PAGEREF _Toc3758363 \h </w:instrText>
+              <w:instrText xml:space="preserve"> PAGEREF _Toc6218155 \h </w:instrText>
             </w:r>
             <w:r>
               <w:rPr>
@@ -575,7 +644,7 @@
                 <w:noProof/>
                 <w:webHidden/>
               </w:rPr>
-              <w:t>4</w:t>
+              <w:t>5</w:t>
             </w:r>
             <w:r>
               <w:rPr>
@@ -597,7 +666,7 @@
               <w:noProof/>
             </w:rPr>
           </w:pPr>
-          <w:hyperlink w:anchor="_Toc3758364" w:history="1">
+          <w:hyperlink w:anchor="_Toc6218156" w:history="1">
             <w:r>
               <w:rPr>
                 <w:rStyle w:val="Hyperlink"/>
@@ -624,7 +693,7 @@
                 <w:noProof/>
                 <w:webHidden/>
               </w:rPr>
-              <w:instrText xml:space="preserve"> PAGEREF _Toc3758364 \h </w:instrText>
+              <w:instrText xml:space="preserve"> PAGEREF _Toc6218156 \h </w:instrText>
             </w:r>
             <w:r>
               <w:rPr>
@@ -644,7 +713,7 @@
                 <w:noProof/>
                 <w:webHidden/>
               </w:rPr>
-              <w:t>4</w:t>
+              <w:t>5</w:t>
             </w:r>
             <w:r>
               <w:rPr>
@@ -666,7 +735,7 @@
               <w:noProof/>
             </w:rPr>
           </w:pPr>
-          <w:hyperlink w:anchor="_Toc3758365" w:history="1">
+          <w:hyperlink w:anchor="_Toc6218157" w:history="1">
             <w:r>
               <w:rPr>
                 <w:rStyle w:val="Hyperlink"/>
@@ -693,7 +762,7 @@
                 <w:noProof/>
                 <w:webHidden/>
               </w:rPr>
-              <w:instrText xml:space="preserve"> PAGEREF _Toc3758365 \h </w:instrText>
+              <w:instrText xml:space="preserve"> PAGEREF _Toc6218157 \h </w:instrText>
             </w:r>
             <w:r>
               <w:rPr>
@@ -713,7 +782,7 @@
                 <w:noProof/>
                 <w:webHidden/>
               </w:rPr>
-              <w:t>4</w:t>
+              <w:t>5</w:t>
             </w:r>
             <w:r>
               <w:rPr>
@@ -735,7 +804,7 @@
               <w:noProof/>
             </w:rPr>
           </w:pPr>
-          <w:hyperlink w:anchor="_Toc3758366" w:history="1">
+          <w:hyperlink w:anchor="_Toc6218158" w:history="1">
             <w:r>
               <w:rPr>
                 <w:rStyle w:val="Hyperlink"/>
@@ -762,7 +831,7 @@
                 <w:noProof/>
                 <w:webHidden/>
               </w:rPr>
-              <w:instrText xml:space="preserve"> PAGEREF _Toc3758366 \h </w:instrText>
+              <w:instrText xml:space="preserve"> PAGEREF _Toc6218158 \h </w:instrText>
             </w:r>
             <w:r>
               <w:rPr>
@@ -782,7 +851,7 @@
                 <w:noProof/>
                 <w:webHidden/>
               </w:rPr>
-              <w:t>4</w:t>
+              <w:t>5</w:t>
             </w:r>
             <w:r>
               <w:rPr>
@@ -804,7 +873,7 @@
               <w:noProof/>
             </w:rPr>
           </w:pPr>
-          <w:hyperlink w:anchor="_Toc3758367" w:history="1">
+          <w:hyperlink w:anchor="_Toc6218159" w:history="1">
             <w:r>
               <w:rPr>
                 <w:rStyle w:val="Hyperlink"/>
@@ -831,7 +900,7 @@
                 <w:noProof/>
                 <w:webHidden/>
               </w:rPr>
-              <w:instrText xml:space="preserve"> PAGEREF _Toc3758367 \h </w:instrText>
+              <w:instrText xml:space="preserve"> PAGEREF _Toc6218159 \h </w:instrText>
             </w:r>
             <w:r>
               <w:rPr>
@@ -851,7 +920,7 @@
                 <w:noProof/>
                 <w:webHidden/>
               </w:rPr>
-              <w:t>4</w:t>
+              <w:t>5</w:t>
             </w:r>
             <w:r>
               <w:rPr>
@@ -873,7 +942,7 @@
               <w:noProof/>
             </w:rPr>
           </w:pPr>
-          <w:hyperlink w:anchor="_Toc3758368" w:history="1">
+          <w:hyperlink w:anchor="_Toc6218160" w:history="1">
             <w:r>
               <w:rPr>
                 <w:rStyle w:val="Hyperlink"/>
@@ -900,7 +969,7 @@
                 <w:noProof/>
                 <w:webHidden/>
               </w:rPr>
-              <w:instrText xml:space="preserve"> PAGEREF _Toc3758368 \h </w:instrText>
+              <w:instrText xml:space="preserve"> PAGEREF _Toc6218160 \h </w:instrText>
             </w:r>
             <w:r>
               <w:rPr>
@@ -920,7 +989,698 @@
                 <w:noProof/>
                 <w:webHidden/>
               </w:rPr>
-              <w:t>5</w:t>
+              <w:t>6</w:t>
+            </w:r>
+            <w:r>
+              <w:rPr>
+                <w:noProof/>
+                <w:webHidden/>
+              </w:rPr>
+              <w:fldChar w:fldCharType="end"/>
+            </w:r>
+          </w:hyperlink>
+        </w:p>
+        <w:p>
+          <w:pPr>
+            <w:pStyle w:val="TOC2"/>
+            <w:tabs>
+              <w:tab w:val="right" w:leader="dot" w:pos="9307"/>
+            </w:tabs>
+            <w:rPr>
+              <w:rFonts w:asciiTheme="minorHAnsi" w:eastAsiaTheme="minorEastAsia" w:hAnsiTheme="minorHAnsi"/>
+              <w:noProof/>
+            </w:rPr>
+          </w:pPr>
+          <w:hyperlink w:anchor="_Toc6218161" w:history="1">
+            <w:r>
+              <w:rPr>
+                <w:rStyle w:val="Hyperlink"/>
+                <w:noProof/>
+              </w:rPr>
+              <w:t>Tüüpimine</w:t>
+            </w:r>
+            <w:r>
+              <w:rPr>
+                <w:noProof/>
+                <w:webHidden/>
+              </w:rPr>
+              <w:tab/>
+            </w:r>
+            <w:r>
+              <w:rPr>
+                <w:noProof/>
+                <w:webHidden/>
+              </w:rPr>
+              <w:fldChar w:fldCharType="begin"/>
+            </w:r>
+            <w:r>
+              <w:rPr>
+                <w:noProof/>
+                <w:webHidden/>
+              </w:rPr>
+              <w:instrText xml:space="preserve"> PAGEREF _Toc6218161 \h </w:instrText>
+            </w:r>
+            <w:r>
+              <w:rPr>
+                <w:noProof/>
+                <w:webHidden/>
+              </w:rPr>
+            </w:r>
+            <w:r>
+              <w:rPr>
+                <w:noProof/>
+                <w:webHidden/>
+              </w:rPr>
+              <w:fldChar w:fldCharType="separate"/>
+            </w:r>
+            <w:r>
+              <w:rPr>
+                <w:noProof/>
+                <w:webHidden/>
+              </w:rPr>
+              <w:t>6</w:t>
+            </w:r>
+            <w:r>
+              <w:rPr>
+                <w:noProof/>
+                <w:webHidden/>
+              </w:rPr>
+              <w:fldChar w:fldCharType="end"/>
+            </w:r>
+          </w:hyperlink>
+        </w:p>
+        <w:p>
+          <w:pPr>
+            <w:pStyle w:val="TOC2"/>
+            <w:tabs>
+              <w:tab w:val="right" w:leader="dot" w:pos="9307"/>
+            </w:tabs>
+            <w:rPr>
+              <w:rFonts w:asciiTheme="minorHAnsi" w:eastAsiaTheme="minorEastAsia" w:hAnsiTheme="minorHAnsi"/>
+              <w:noProof/>
+            </w:rPr>
+          </w:pPr>
+          <w:hyperlink w:anchor="_Toc6218162" w:history="1">
+            <w:r>
+              <w:rPr>
+                <w:rStyle w:val="Hyperlink"/>
+                <w:noProof/>
+              </w:rPr>
+              <w:t>Lisatud funktsionaalsus</w:t>
+            </w:r>
+            <w:r>
+              <w:rPr>
+                <w:noProof/>
+                <w:webHidden/>
+              </w:rPr>
+              <w:tab/>
+            </w:r>
+            <w:r>
+              <w:rPr>
+                <w:noProof/>
+                <w:webHidden/>
+              </w:rPr>
+              <w:fldChar w:fldCharType="begin"/>
+            </w:r>
+            <w:r>
+              <w:rPr>
+                <w:noProof/>
+                <w:webHidden/>
+              </w:rPr>
+              <w:instrText xml:space="preserve"> PAGEREF _Toc6218162 \h </w:instrText>
+            </w:r>
+            <w:r>
+              <w:rPr>
+                <w:noProof/>
+                <w:webHidden/>
+              </w:rPr>
+            </w:r>
+            <w:r>
+              <w:rPr>
+                <w:noProof/>
+                <w:webHidden/>
+              </w:rPr>
+              <w:fldChar w:fldCharType="separate"/>
+            </w:r>
+            <w:r>
+              <w:rPr>
+                <w:noProof/>
+                <w:webHidden/>
+              </w:rPr>
+              <w:t>6</w:t>
+            </w:r>
+            <w:r>
+              <w:rPr>
+                <w:noProof/>
+                <w:webHidden/>
+              </w:rPr>
+              <w:fldChar w:fldCharType="end"/>
+            </w:r>
+          </w:hyperlink>
+        </w:p>
+        <w:p>
+          <w:pPr>
+            <w:pStyle w:val="TOC3"/>
+            <w:tabs>
+              <w:tab w:val="right" w:leader="dot" w:pos="9307"/>
+            </w:tabs>
+            <w:rPr>
+              <w:rFonts w:asciiTheme="minorHAnsi" w:eastAsiaTheme="minorEastAsia" w:hAnsiTheme="minorHAnsi"/>
+              <w:noProof/>
+            </w:rPr>
+          </w:pPr>
+          <w:hyperlink w:anchor="_Toc6218163" w:history="1">
+            <w:r>
+              <w:rPr>
+                <w:rStyle w:val="Hyperlink"/>
+                <w:noProof/>
+              </w:rPr>
+              <w:t>Eritüüpi infograafid</w:t>
+            </w:r>
+            <w:r>
+              <w:rPr>
+                <w:noProof/>
+                <w:webHidden/>
+              </w:rPr>
+              <w:tab/>
+            </w:r>
+            <w:r>
+              <w:rPr>
+                <w:noProof/>
+                <w:webHidden/>
+              </w:rPr>
+              <w:fldChar w:fldCharType="begin"/>
+            </w:r>
+            <w:r>
+              <w:rPr>
+                <w:noProof/>
+                <w:webHidden/>
+              </w:rPr>
+              <w:instrText xml:space="preserve"> PAGEREF _Toc6218163 \h </w:instrText>
+            </w:r>
+            <w:r>
+              <w:rPr>
+                <w:noProof/>
+                <w:webHidden/>
+              </w:rPr>
+            </w:r>
+            <w:r>
+              <w:rPr>
+                <w:noProof/>
+                <w:webHidden/>
+              </w:rPr>
+              <w:fldChar w:fldCharType="separate"/>
+            </w:r>
+            <w:r>
+              <w:rPr>
+                <w:noProof/>
+                <w:webHidden/>
+              </w:rPr>
+              <w:t>6</w:t>
+            </w:r>
+            <w:r>
+              <w:rPr>
+                <w:noProof/>
+                <w:webHidden/>
+              </w:rPr>
+              <w:fldChar w:fldCharType="end"/>
+            </w:r>
+          </w:hyperlink>
+        </w:p>
+        <w:p>
+          <w:pPr>
+            <w:pStyle w:val="TOC3"/>
+            <w:tabs>
+              <w:tab w:val="right" w:leader="dot" w:pos="9307"/>
+            </w:tabs>
+            <w:rPr>
+              <w:rFonts w:asciiTheme="minorHAnsi" w:eastAsiaTheme="minorEastAsia" w:hAnsiTheme="minorHAnsi"/>
+              <w:noProof/>
+            </w:rPr>
+          </w:pPr>
+          <w:hyperlink w:anchor="_Toc6218164" w:history="1">
+            <w:r>
+              <w:rPr>
+                <w:rStyle w:val="Hyperlink"/>
+                <w:noProof/>
+              </w:rPr>
+              <w:t>Täiendatud sätted</w:t>
+            </w:r>
+            <w:r>
+              <w:rPr>
+                <w:noProof/>
+                <w:webHidden/>
+              </w:rPr>
+              <w:tab/>
+            </w:r>
+            <w:r>
+              <w:rPr>
+                <w:noProof/>
+                <w:webHidden/>
+              </w:rPr>
+              <w:fldChar w:fldCharType="begin"/>
+            </w:r>
+            <w:r>
+              <w:rPr>
+                <w:noProof/>
+                <w:webHidden/>
+              </w:rPr>
+              <w:instrText xml:space="preserve"> PAGEREF _Toc6218164 \h </w:instrText>
+            </w:r>
+            <w:r>
+              <w:rPr>
+                <w:noProof/>
+                <w:webHidden/>
+              </w:rPr>
+            </w:r>
+            <w:r>
+              <w:rPr>
+                <w:noProof/>
+                <w:webHidden/>
+              </w:rPr>
+              <w:fldChar w:fldCharType="separate"/>
+            </w:r>
+            <w:r>
+              <w:rPr>
+                <w:noProof/>
+                <w:webHidden/>
+              </w:rPr>
+              <w:t>6</w:t>
+            </w:r>
+            <w:r>
+              <w:rPr>
+                <w:noProof/>
+                <w:webHidden/>
+              </w:rPr>
+              <w:fldChar w:fldCharType="end"/>
+            </w:r>
+          </w:hyperlink>
+        </w:p>
+        <w:p>
+          <w:pPr>
+            <w:pStyle w:val="TOC3"/>
+            <w:tabs>
+              <w:tab w:val="right" w:leader="dot" w:pos="9307"/>
+            </w:tabs>
+            <w:rPr>
+              <w:rFonts w:asciiTheme="minorHAnsi" w:eastAsiaTheme="minorEastAsia" w:hAnsiTheme="minorHAnsi"/>
+              <w:noProof/>
+            </w:rPr>
+          </w:pPr>
+          <w:hyperlink w:anchor="_Toc6218165" w:history="1">
+            <w:r>
+              <w:rPr>
+                <w:rStyle w:val="Hyperlink"/>
+                <w:noProof/>
+              </w:rPr>
+              <w:t>Kohandatavad filtrid</w:t>
+            </w:r>
+            <w:r>
+              <w:rPr>
+                <w:noProof/>
+                <w:webHidden/>
+              </w:rPr>
+              <w:tab/>
+            </w:r>
+            <w:r>
+              <w:rPr>
+                <w:noProof/>
+                <w:webHidden/>
+              </w:rPr>
+              <w:fldChar w:fldCharType="begin"/>
+            </w:r>
+            <w:r>
+              <w:rPr>
+                <w:noProof/>
+                <w:webHidden/>
+              </w:rPr>
+              <w:instrText xml:space="preserve"> PAGEREF _Toc6218165 \h </w:instrText>
+            </w:r>
+            <w:r>
+              <w:rPr>
+                <w:noProof/>
+                <w:webHidden/>
+              </w:rPr>
+            </w:r>
+            <w:r>
+              <w:rPr>
+                <w:noProof/>
+                <w:webHidden/>
+              </w:rPr>
+              <w:fldChar w:fldCharType="separate"/>
+            </w:r>
+            <w:r>
+              <w:rPr>
+                <w:noProof/>
+                <w:webHidden/>
+              </w:rPr>
+              <w:t>6</w:t>
+            </w:r>
+            <w:r>
+              <w:rPr>
+                <w:noProof/>
+                <w:webHidden/>
+              </w:rPr>
+              <w:fldChar w:fldCharType="end"/>
+            </w:r>
+          </w:hyperlink>
+        </w:p>
+        <w:p>
+          <w:pPr>
+            <w:pStyle w:val="TOC3"/>
+            <w:tabs>
+              <w:tab w:val="right" w:leader="dot" w:pos="9307"/>
+            </w:tabs>
+            <w:rPr>
+              <w:rFonts w:asciiTheme="minorHAnsi" w:eastAsiaTheme="minorEastAsia" w:hAnsiTheme="minorHAnsi"/>
+              <w:noProof/>
+            </w:rPr>
+          </w:pPr>
+          <w:hyperlink w:anchor="_Toc6218166" w:history="1">
+            <w:r>
+              <w:rPr>
+                <w:rStyle w:val="Hyperlink"/>
+                <w:i/>
+                <w:noProof/>
+              </w:rPr>
+              <w:t>PageName</w:t>
+            </w:r>
+            <w:r>
+              <w:rPr>
+                <w:noProof/>
+                <w:webHidden/>
+              </w:rPr>
+              <w:tab/>
+            </w:r>
+            <w:r>
+              <w:rPr>
+                <w:noProof/>
+                <w:webHidden/>
+              </w:rPr>
+              <w:fldChar w:fldCharType="begin"/>
+            </w:r>
+            <w:r>
+              <w:rPr>
+                <w:noProof/>
+                <w:webHidden/>
+              </w:rPr>
+              <w:instrText xml:space="preserve"> PAGEREF _Toc6218166 \h </w:instrText>
+            </w:r>
+            <w:r>
+              <w:rPr>
+                <w:noProof/>
+                <w:webHidden/>
+              </w:rPr>
+            </w:r>
+            <w:r>
+              <w:rPr>
+                <w:noProof/>
+                <w:webHidden/>
+              </w:rPr>
+              <w:fldChar w:fldCharType="separate"/>
+            </w:r>
+            <w:r>
+              <w:rPr>
+                <w:noProof/>
+                <w:webHidden/>
+              </w:rPr>
+              <w:t>6</w:t>
+            </w:r>
+            <w:r>
+              <w:rPr>
+                <w:noProof/>
+                <w:webHidden/>
+              </w:rPr>
+              <w:fldChar w:fldCharType="end"/>
+            </w:r>
+          </w:hyperlink>
+        </w:p>
+        <w:p>
+          <w:pPr>
+            <w:pStyle w:val="TOC3"/>
+            <w:tabs>
+              <w:tab w:val="right" w:leader="dot" w:pos="9307"/>
+            </w:tabs>
+            <w:rPr>
+              <w:rFonts w:asciiTheme="minorHAnsi" w:eastAsiaTheme="minorEastAsia" w:hAnsiTheme="minorHAnsi"/>
+              <w:noProof/>
+            </w:rPr>
+          </w:pPr>
+          <w:hyperlink w:anchor="_Toc6218167" w:history="1">
+            <w:r>
+              <w:rPr>
+                <w:rStyle w:val="Hyperlink"/>
+                <w:noProof/>
+              </w:rPr>
+              <w:t>Järjehoidjad</w:t>
+            </w:r>
+            <w:r>
+              <w:rPr>
+                <w:noProof/>
+                <w:webHidden/>
+              </w:rPr>
+              <w:tab/>
+            </w:r>
+            <w:r>
+              <w:rPr>
+                <w:noProof/>
+                <w:webHidden/>
+              </w:rPr>
+              <w:fldChar w:fldCharType="begin"/>
+            </w:r>
+            <w:r>
+              <w:rPr>
+                <w:noProof/>
+                <w:webHidden/>
+              </w:rPr>
+              <w:instrText xml:space="preserve"> PAGEREF _Toc6218167 \h </w:instrText>
+            </w:r>
+            <w:r>
+              <w:rPr>
+                <w:noProof/>
+                <w:webHidden/>
+              </w:rPr>
+            </w:r>
+            <w:r>
+              <w:rPr>
+                <w:noProof/>
+                <w:webHidden/>
+              </w:rPr>
+              <w:fldChar w:fldCharType="separate"/>
+            </w:r>
+            <w:r>
+              <w:rPr>
+                <w:noProof/>
+                <w:webHidden/>
+              </w:rPr>
+              <w:t>6</w:t>
+            </w:r>
+            <w:r>
+              <w:rPr>
+                <w:noProof/>
+                <w:webHidden/>
+              </w:rPr>
+              <w:fldChar w:fldCharType="end"/>
+            </w:r>
+          </w:hyperlink>
+        </w:p>
+        <w:p>
+          <w:pPr>
+            <w:pStyle w:val="TOC3"/>
+            <w:tabs>
+              <w:tab w:val="right" w:leader="dot" w:pos="9307"/>
+            </w:tabs>
+            <w:rPr>
+              <w:rFonts w:asciiTheme="minorHAnsi" w:eastAsiaTheme="minorEastAsia" w:hAnsiTheme="minorHAnsi"/>
+              <w:noProof/>
+            </w:rPr>
+          </w:pPr>
+          <w:hyperlink w:anchor="_Toc6218168" w:history="1">
+            <w:r>
+              <w:rPr>
+                <w:rStyle w:val="Hyperlink"/>
+                <w:noProof/>
+              </w:rPr>
+              <w:t>Overriding Error Experience</w:t>
+            </w:r>
+            <w:r>
+              <w:rPr>
+                <w:noProof/>
+                <w:webHidden/>
+              </w:rPr>
+              <w:tab/>
+            </w:r>
+            <w:r>
+              <w:rPr>
+                <w:noProof/>
+                <w:webHidden/>
+              </w:rPr>
+              <w:fldChar w:fldCharType="begin"/>
+            </w:r>
+            <w:r>
+              <w:rPr>
+                <w:noProof/>
+                <w:webHidden/>
+              </w:rPr>
+              <w:instrText xml:space="preserve"> PAGEREF _Toc6218168 \h </w:instrText>
+            </w:r>
+            <w:r>
+              <w:rPr>
+                <w:noProof/>
+                <w:webHidden/>
+              </w:rPr>
+            </w:r>
+            <w:r>
+              <w:rPr>
+                <w:noProof/>
+                <w:webHidden/>
+              </w:rPr>
+              <w:fldChar w:fldCharType="separate"/>
+            </w:r>
+            <w:r>
+              <w:rPr>
+                <w:noProof/>
+                <w:webHidden/>
+              </w:rPr>
+              <w:t>7</w:t>
+            </w:r>
+            <w:r>
+              <w:rPr>
+                <w:noProof/>
+                <w:webHidden/>
+              </w:rPr>
+              <w:fldChar w:fldCharType="end"/>
+            </w:r>
+          </w:hyperlink>
+        </w:p>
+        <w:p>
+          <w:pPr>
+            <w:pStyle w:val="TOC2"/>
+            <w:tabs>
+              <w:tab w:val="right" w:leader="dot" w:pos="9307"/>
+            </w:tabs>
+            <w:rPr>
+              <w:rFonts w:asciiTheme="minorHAnsi" w:eastAsiaTheme="minorEastAsia" w:hAnsiTheme="minorHAnsi"/>
+              <w:noProof/>
+            </w:rPr>
+          </w:pPr>
+          <w:hyperlink w:anchor="_Toc6218169" w:history="1">
+            <w:r>
+              <w:rPr>
+                <w:rStyle w:val="Hyperlink"/>
+                <w:noProof/>
+              </w:rPr>
+              <w:t>Testimine</w:t>
+            </w:r>
+            <w:r>
+              <w:rPr>
+                <w:noProof/>
+                <w:webHidden/>
+              </w:rPr>
+              <w:tab/>
+            </w:r>
+            <w:r>
+              <w:rPr>
+                <w:noProof/>
+                <w:webHidden/>
+              </w:rPr>
+              <w:fldChar w:fldCharType="begin"/>
+            </w:r>
+            <w:r>
+              <w:rPr>
+                <w:noProof/>
+                <w:webHidden/>
+              </w:rPr>
+              <w:instrText xml:space="preserve"> PAGEREF _Toc6218169 \h </w:instrText>
+            </w:r>
+            <w:r>
+              <w:rPr>
+                <w:noProof/>
+                <w:webHidden/>
+              </w:rPr>
+            </w:r>
+            <w:r>
+              <w:rPr>
+                <w:noProof/>
+                <w:webHidden/>
+              </w:rPr>
+              <w:fldChar w:fldCharType="separate"/>
+            </w:r>
+            <w:r>
+              <w:rPr>
+                <w:noProof/>
+                <w:webHidden/>
+              </w:rPr>
+              <w:t>7</w:t>
+            </w:r>
+            <w:r>
+              <w:rPr>
+                <w:noProof/>
+                <w:webHidden/>
+              </w:rPr>
+              <w:fldChar w:fldCharType="end"/>
+            </w:r>
+          </w:hyperlink>
+        </w:p>
+        <w:p>
+          <w:pPr>
+            <w:pStyle w:val="TOC2"/>
+            <w:tabs>
+              <w:tab w:val="right" w:leader="dot" w:pos="9307"/>
+            </w:tabs>
+            <w:rPr>
+              <w:rFonts w:asciiTheme="minorHAnsi" w:eastAsiaTheme="minorEastAsia" w:hAnsiTheme="minorHAnsi"/>
+              <w:noProof/>
+            </w:rPr>
+          </w:pPr>
+          <w:hyperlink w:anchor="_Toc6218170" w:history="1">
+            <w:r>
+              <w:rPr>
+                <w:rStyle w:val="Hyperlink"/>
+                <w:noProof/>
+              </w:rPr>
+              <w:t>Disainimuutused</w:t>
+            </w:r>
+            <w:r>
+              <w:rPr>
+                <w:noProof/>
+                <w:webHidden/>
+              </w:rPr>
+              <w:tab/>
+            </w:r>
+            <w:r>
+              <w:rPr>
+                <w:noProof/>
+                <w:webHidden/>
+              </w:rPr>
+              <w:fldChar w:fldCharType="begin"/>
+            </w:r>
+            <w:r>
+              <w:rPr>
+                <w:noProof/>
+                <w:webHidden/>
+              </w:rPr>
+              <w:instrText xml:space="preserve"> PAGEREF _Toc6218170 \h </w:instrText>
+            </w:r>
+            <w:r>
+              <w:rPr>
+                <w:noProof/>
+                <w:webHidden/>
+              </w:rPr>
+            </w:r>
+            <w:r>
+              <w:rPr>
+                <w:noProof/>
+                <w:webHidden/>
+              </w:rPr>
+              <w:fldChar w:fldCharType="separate"/>
+            </w:r>
+            <w:r>
+              <w:rPr>
+                <w:noProof/>
+                <w:webHidden/>
+              </w:rPr>
+              <w:t>7</w:t>
             </w:r>
             <w:r>
               <w:rPr>
@@ -942,7 +1702,7 @@
               <w:noProof/>
             </w:rPr>
           </w:pPr>
-          <w:hyperlink w:anchor="_Toc3758369" w:history="1">
+          <w:hyperlink w:anchor="_Toc6218171" w:history="1">
             <w:r>
               <w:rPr>
                 <w:rStyle w:val="Hyperlink"/>
@@ -969,7 +1729,7 @@
                 <w:noProof/>
                 <w:webHidden/>
               </w:rPr>
-              <w:instrText xml:space="preserve"> PAGEREF _Toc3758369 \h </w:instrText>
+              <w:instrText xml:space="preserve"> PAGEREF _Toc6218171 \h </w:instrText>
             </w:r>
             <w:r>
               <w:rPr>
@@ -989,7 +1749,145 @@
                 <w:noProof/>
                 <w:webHidden/>
               </w:rPr>
-              <w:t>6</w:t>
+              <w:t>9</w:t>
+            </w:r>
+            <w:r>
+              <w:rPr>
+                <w:noProof/>
+                <w:webHidden/>
+              </w:rPr>
+              <w:fldChar w:fldCharType="end"/>
+            </w:r>
+          </w:hyperlink>
+        </w:p>
+        <w:p>
+          <w:pPr>
+            <w:pStyle w:val="TOC2"/>
+            <w:tabs>
+              <w:tab w:val="right" w:leader="dot" w:pos="9307"/>
+            </w:tabs>
+            <w:rPr>
+              <w:rFonts w:asciiTheme="minorHAnsi" w:eastAsiaTheme="minorEastAsia" w:hAnsiTheme="minorHAnsi"/>
+              <w:noProof/>
+            </w:rPr>
+          </w:pPr>
+          <w:hyperlink w:anchor="_Toc6218172" w:history="1">
+            <w:r>
+              <w:rPr>
+                <w:rStyle w:val="Hyperlink"/>
+                <w:noProof/>
+              </w:rPr>
+              <w:t>Mida teeksin paremini?</w:t>
+            </w:r>
+            <w:r>
+              <w:rPr>
+                <w:noProof/>
+                <w:webHidden/>
+              </w:rPr>
+              <w:tab/>
+            </w:r>
+            <w:r>
+              <w:rPr>
+                <w:noProof/>
+                <w:webHidden/>
+              </w:rPr>
+              <w:fldChar w:fldCharType="begin"/>
+            </w:r>
+            <w:r>
+              <w:rPr>
+                <w:noProof/>
+                <w:webHidden/>
+              </w:rPr>
+              <w:instrText xml:space="preserve"> PAGEREF _Toc6218172 \h </w:instrText>
+            </w:r>
+            <w:r>
+              <w:rPr>
+                <w:noProof/>
+                <w:webHidden/>
+              </w:rPr>
+            </w:r>
+            <w:r>
+              <w:rPr>
+                <w:noProof/>
+                <w:webHidden/>
+              </w:rPr>
+              <w:fldChar w:fldCharType="separate"/>
+            </w:r>
+            <w:r>
+              <w:rPr>
+                <w:noProof/>
+                <w:webHidden/>
+              </w:rPr>
+              <w:t>9</w:t>
+            </w:r>
+            <w:r>
+              <w:rPr>
+                <w:noProof/>
+                <w:webHidden/>
+              </w:rPr>
+              <w:fldChar w:fldCharType="end"/>
+            </w:r>
+          </w:hyperlink>
+        </w:p>
+        <w:p>
+          <w:pPr>
+            <w:pStyle w:val="TOC2"/>
+            <w:tabs>
+              <w:tab w:val="right" w:leader="dot" w:pos="9307"/>
+            </w:tabs>
+            <w:rPr>
+              <w:rFonts w:asciiTheme="minorHAnsi" w:eastAsiaTheme="minorEastAsia" w:hAnsiTheme="minorHAnsi"/>
+              <w:noProof/>
+            </w:rPr>
+          </w:pPr>
+          <w:hyperlink w:anchor="_Toc6218173" w:history="1">
+            <w:r>
+              <w:rPr>
+                <w:rStyle w:val="Hyperlink"/>
+                <w:noProof/>
+              </w:rPr>
+              <w:t>Mida teha tulevikus?</w:t>
+            </w:r>
+            <w:r>
+              <w:rPr>
+                <w:noProof/>
+                <w:webHidden/>
+              </w:rPr>
+              <w:tab/>
+            </w:r>
+            <w:r>
+              <w:rPr>
+                <w:noProof/>
+                <w:webHidden/>
+              </w:rPr>
+              <w:fldChar w:fldCharType="begin"/>
+            </w:r>
+            <w:r>
+              <w:rPr>
+                <w:noProof/>
+                <w:webHidden/>
+              </w:rPr>
+              <w:instrText xml:space="preserve"> PAGEREF _Toc6218173 \h </w:instrText>
+            </w:r>
+            <w:r>
+              <w:rPr>
+                <w:noProof/>
+                <w:webHidden/>
+              </w:rPr>
+            </w:r>
+            <w:r>
+              <w:rPr>
+                <w:noProof/>
+                <w:webHidden/>
+              </w:rPr>
+              <w:fldChar w:fldCharType="separate"/>
+            </w:r>
+            <w:r>
+              <w:rPr>
+                <w:noProof/>
+                <w:webHidden/>
+              </w:rPr>
+              <w:t>9</w:t>
             </w:r>
             <w:r>
               <w:rPr>
@@ -1011,7 +1909,7 @@
               <w:noProof/>
             </w:rPr>
           </w:pPr>
-          <w:hyperlink w:anchor="_Toc3758370" w:history="1">
+          <w:hyperlink w:anchor="_Toc6218174" w:history="1">
             <w:r>
               <w:rPr>
                 <w:rStyle w:val="Hyperlink"/>
@@ -1038,7 +1936,7 @@
                 <w:noProof/>
                 <w:webHidden/>
               </w:rPr>
-              <w:instrText xml:space="preserve"> PAGEREF _Toc3758370 \h </w:instrText>
+              <w:instrText xml:space="preserve"> PAGEREF _Toc6218174 \h </w:instrText>
             </w:r>
             <w:r>
               <w:rPr>
@@ -1058,7 +1956,7 @@
                 <w:noProof/>
                 <w:webHidden/>
               </w:rPr>
-              <w:t>7</w:t>
+              <w:t>10</w:t>
             </w:r>
             <w:r>
               <w:rPr>
@@ -1112,7 +2010,7 @@
       <w:pPr>
         <w:pStyle w:val="Heading1"/>
       </w:pPr>
-      <w:bookmarkStart w:id="0" w:name="_Toc3758357"/>
+      <w:bookmarkStart w:id="0" w:name="_Toc6218148"/>
       <w:r>
         <w:t>Sissejuhatus</w:t>
       </w:r>
@@ -1122,7 +2020,7 @@
       <w:pPr>
         <w:pStyle w:val="Heading2"/>
       </w:pPr>
-      <w:bookmarkStart w:id="1" w:name="_Toc3758358"/>
+      <w:bookmarkStart w:id="1" w:name="_Toc6218149"/>
       <w:r>
         <w:t>Probleem</w:t>
       </w:r>
@@ -1287,7 +2185,7 @@
       <w:pPr>
         <w:pStyle w:val="Heading2"/>
       </w:pPr>
-      <w:bookmarkStart w:id="2" w:name="_Toc3758359"/>
+      <w:bookmarkStart w:id="2" w:name="_Toc6218150"/>
       <w:r>
         <w:t>Eesmärk</w:t>
       </w:r>
@@ -1421,7 +2319,7 @@
       <w:pPr>
         <w:pStyle w:val="Heading2"/>
       </w:pPr>
-      <w:bookmarkStart w:id="3" w:name="_Toc3758360"/>
+      <w:bookmarkStart w:id="3" w:name="_Toc6218151"/>
       <w:r>
         <w:t>Metoodika</w:t>
       </w:r>
@@ -1472,7 +2370,14 @@
           <w:i/>
           <w:iCs/>
         </w:rPr>
-        <w:t xml:space="preserve">Test Driven Development </w:t>
+        <w:t>Behaviour</w:t>
+      </w:r>
+      <w:r>
+        <w:rPr>
+          <w:i/>
+          <w:iCs/>
+        </w:rPr>
+        <w:t xml:space="preserve"> Driven Development </w:t>
       </w:r>
       <w:r>
         <w:t xml:space="preserve">põhimõtetest. Enne </w:t>
@@ -1497,7 +2402,7 @@
       <w:pPr>
         <w:pStyle w:val="Heading2"/>
       </w:pPr>
-      <w:bookmarkStart w:id="4" w:name="_Toc3758361"/>
+      <w:bookmarkStart w:id="4" w:name="_Toc6218152"/>
       <w:r>
         <w:t>Allikad</w:t>
       </w:r>
@@ -1611,224 +2516,1490 @@
       <w:pPr>
         <w:pStyle w:val="Heading1"/>
       </w:pPr>
-      <w:bookmarkStart w:id="5" w:name="_Toc3758362"/>
+      <w:bookmarkStart w:id="5" w:name="_Toc6218153"/>
+      <w:r>
+        <w:lastRenderedPageBreak/>
+        <w:t>Sõnastik</w:t>
+      </w:r>
+      <w:bookmarkEnd w:id="5"/>
+    </w:p>
+    <w:p>
+      <w:r>
+        <w:t>Järgnev sõnastik on loodud töö hõlpsamaks mõistmiseks ning loetavuse parandamiseks.</w:t>
+      </w:r>
+    </w:p>
+    <w:p>
+      <w:pPr>
+        <w:pStyle w:val="ListParagraph"/>
+        <w:numPr>
+          <w:ilvl w:val="0"/>
+          <w:numId w:val="8"/>
+        </w:numPr>
+        <w:jc w:val="both"/>
+        <w:rPr>
+          <w:rFonts w:eastAsiaTheme="majorEastAsia" w:cstheme="majorBidi"/>
+          <w:i/>
+          <w:sz w:val="32"/>
+          <w:szCs w:val="32"/>
+        </w:rPr>
+      </w:pPr>
+      <w:r>
+        <w:rPr>
+          <w:i/>
+        </w:rPr>
+        <w:t>renderin</w:t>
+      </w:r>
+      <w:r>
+        <w:rPr>
+          <w:i/>
+        </w:rPr>
+        <w:t xml:space="preserve">g </w:t>
+      </w:r>
+      <w:r>
+        <w:rPr>
+          <w:i/>
+        </w:rPr>
+        <w:t xml:space="preserve">– </w:t>
+      </w:r>
+      <w:r>
+        <w:t xml:space="preserve">definitsioon. Edaspidi </w:t>
+      </w:r>
+      <w:r>
+        <w:t>“</w:t>
+      </w:r>
+      <w:r>
+        <w:t>visualiseerimine</w:t>
+      </w:r>
+      <w:r>
+        <w:t>”</w:t>
+      </w:r>
+    </w:p>
+    <w:p>
+      <w:pPr>
+        <w:pStyle w:val="ListParagraph"/>
+        <w:numPr>
+          <w:ilvl w:val="0"/>
+          <w:numId w:val="8"/>
+        </w:numPr>
+        <w:jc w:val="both"/>
+        <w:rPr>
+          <w:rFonts w:eastAsiaTheme="majorEastAsia" w:cstheme="majorBidi"/>
+          <w:i/>
+          <w:sz w:val="32"/>
+          <w:szCs w:val="32"/>
+        </w:rPr>
+      </w:pPr>
+      <w:r>
+        <w:rPr>
+          <w:i/>
+        </w:rPr>
+        <w:t xml:space="preserve">npm </w:t>
+      </w:r>
+      <w:r>
+        <w:t>– definitsioon.</w:t>
+      </w:r>
+    </w:p>
+    <w:p>
+      <w:pPr>
+        <w:pStyle w:val="ListParagraph"/>
+        <w:numPr>
+          <w:ilvl w:val="0"/>
+          <w:numId w:val="8"/>
+        </w:numPr>
+        <w:jc w:val="both"/>
+        <w:rPr>
+          <w:rFonts w:eastAsiaTheme="majorEastAsia" w:cstheme="majorBidi"/>
+          <w:i/>
+          <w:sz w:val="32"/>
+          <w:szCs w:val="32"/>
+        </w:rPr>
+      </w:pPr>
+      <w:r>
+        <w:rPr>
+          <w:i/>
+        </w:rPr>
+        <w:t xml:space="preserve">github – </w:t>
+      </w:r>
+      <w:r>
+        <w:t>definitsioon.</w:t>
+      </w:r>
+    </w:p>
+    <w:p>
+      <w:pPr>
+        <w:pStyle w:val="ListParagraph"/>
+        <w:numPr>
+          <w:ilvl w:val="0"/>
+          <w:numId w:val="8"/>
+        </w:numPr>
+        <w:jc w:val="both"/>
+        <w:rPr>
+          <w:rFonts w:eastAsiaTheme="majorEastAsia" w:cstheme="majorBidi"/>
+          <w:i/>
+          <w:sz w:val="32"/>
+          <w:szCs w:val="32"/>
+        </w:rPr>
+      </w:pPr>
+      <w:r>
+        <w:rPr>
+          <w:i/>
+        </w:rPr>
+        <w:t xml:space="preserve">JavaScript – </w:t>
+      </w:r>
+      <w:r>
+        <w:t>defintisioon. Edaspidi “</w:t>
+      </w:r>
+      <w:r>
+        <w:rPr>
+          <w:i/>
+        </w:rPr>
+        <w:t>JS”</w:t>
+      </w:r>
+    </w:p>
+    <w:p>
+      <w:pPr>
+        <w:pStyle w:val="ListParagraph"/>
+        <w:numPr>
+          <w:ilvl w:val="0"/>
+          <w:numId w:val="8"/>
+        </w:numPr>
+        <w:jc w:val="both"/>
+        <w:rPr>
+          <w:rFonts w:eastAsiaTheme="majorEastAsia" w:cstheme="majorBidi"/>
+          <w:i/>
+          <w:sz w:val="32"/>
+          <w:szCs w:val="32"/>
+        </w:rPr>
+      </w:pPr>
+      <w:r>
+        <w:rPr>
+          <w:i/>
+        </w:rPr>
+        <w:t xml:space="preserve">TypeScript – </w:t>
+      </w:r>
+      <w:r>
+        <w:t>defintisioon. Edaspidi “</w:t>
+      </w:r>
+      <w:r>
+        <w:rPr>
+          <w:i/>
+        </w:rPr>
+        <w:t>TS”</w:t>
+      </w:r>
+    </w:p>
+    <w:p>
+      <w:pPr>
+        <w:pStyle w:val="ListParagraph"/>
+        <w:numPr>
+          <w:ilvl w:val="0"/>
+          <w:numId w:val="8"/>
+        </w:numPr>
+        <w:jc w:val="both"/>
+        <w:rPr>
+          <w:rFonts w:eastAsiaTheme="majorEastAsia" w:cstheme="majorBidi"/>
+          <w:i/>
+          <w:sz w:val="32"/>
+          <w:szCs w:val="32"/>
+        </w:rPr>
+      </w:pPr>
+      <w:r>
+        <w:rPr>
+          <w:i/>
+        </w:rPr>
+        <w:t xml:space="preserve">DOM – </w:t>
+      </w:r>
+      <w:r>
+        <w:t>definitsioon.</w:t>
+      </w:r>
+    </w:p>
+    <w:p>
+      <w:pPr>
+        <w:pStyle w:val="ListParagraph"/>
+        <w:numPr>
+          <w:ilvl w:val="0"/>
+          <w:numId w:val="8"/>
+        </w:numPr>
+        <w:jc w:val="both"/>
+        <w:rPr>
+          <w:rFonts w:eastAsiaTheme="majorEastAsia" w:cstheme="majorBidi"/>
+          <w:i/>
+          <w:sz w:val="32"/>
+          <w:szCs w:val="32"/>
+        </w:rPr>
+      </w:pPr>
+      <w:r>
+        <w:rPr>
+          <w:i/>
+        </w:rPr>
+        <w:t xml:space="preserve">React lifecycle method </w:t>
+      </w:r>
+      <w:r>
+        <w:t>– definitsioon. Edaspidi “elutsüklimeetod”</w:t>
+      </w:r>
+    </w:p>
+    <w:p>
+      <w:pPr>
+        <w:pStyle w:val="ListParagraph"/>
+        <w:numPr>
+          <w:ilvl w:val="0"/>
+          <w:numId w:val="8"/>
+        </w:numPr>
+        <w:jc w:val="both"/>
+        <w:rPr>
+          <w:rFonts w:eastAsiaTheme="majorEastAsia" w:cstheme="majorBidi"/>
+          <w:i/>
+          <w:sz w:val="32"/>
+          <w:szCs w:val="32"/>
+        </w:rPr>
+      </w:pPr>
+      <w:r>
+        <w:rPr>
+          <w:i/>
+        </w:rPr>
+        <w:t xml:space="preserve">BDD </w:t>
+      </w:r>
+      <w:r>
+        <w:t>– definitsioon.</w:t>
+      </w:r>
+      <w:r>
+        <w:rPr>
+          <w:i/>
+        </w:rPr>
+        <w:br w:type="page"/>
+      </w:r>
+    </w:p>
+    <w:p>
+      <w:pPr>
+        <w:pStyle w:val="Heading1"/>
+      </w:pPr>
+      <w:bookmarkStart w:id="6" w:name="_Toc6218154"/>
       <w:r>
         <w:lastRenderedPageBreak/>
         <w:t>Metoodika</w:t>
       </w:r>
-      <w:bookmarkEnd w:id="5"/>
+      <w:bookmarkEnd w:id="6"/>
+    </w:p>
+    <w:p>
+      <w:r>
+        <w:t xml:space="preserve">Järgnevalt antakse </w:t>
+      </w:r>
+      <w:r>
+        <w:t>ülevaade uuritavast objektist ning tööriistadest ja protsessist, millega töö lõpptulemus saavutati.</w:t>
+      </w:r>
     </w:p>
     <w:p>
       <w:pPr>
         <w:pStyle w:val="Heading2"/>
       </w:pPr>
-      <w:bookmarkStart w:id="6" w:name="_Toc3758363"/>
+      <w:bookmarkStart w:id="7" w:name="_Toc6218155"/>
       <w:r>
         <w:t>Ülevaade objektist</w:t>
       </w:r>
-      <w:bookmarkEnd w:id="6"/>
-    </w:p>
-    <w:p>
-      <w:r>
-        <w:t>Kelle jaoks teek on ja kelle jaoks mitte? (On praegu arendatud ühepoolsena, st kasutaja ei saa teha jäävaid muudatusi)</w:t>
+      <w:bookmarkEnd w:id="7"/>
+    </w:p>
+    <w:p>
+      <w:r>
+        <w:rPr>
+          <w:i/>
+        </w:rPr>
+        <w:t>R</w:t>
+      </w:r>
+      <w:r>
+        <w:rPr>
+          <w:i/>
+        </w:rPr>
+        <w:t>eact-</w:t>
+      </w:r>
+      <w:r>
+        <w:rPr>
+          <w:i/>
+        </w:rPr>
+        <w:t>p</w:t>
+      </w:r>
+      <w:r>
+        <w:rPr>
+          <w:i/>
+        </w:rPr>
+        <w:t>ower</w:t>
+      </w:r>
+      <w:r>
+        <w:rPr>
+          <w:i/>
+        </w:rPr>
+        <w:t>bi</w:t>
+      </w:r>
+      <w:r>
+        <w:rPr>
+          <w:i/>
+        </w:rPr>
+        <w:t xml:space="preserve"> </w:t>
+      </w:r>
+      <w:r>
+        <w:t xml:space="preserve">on </w:t>
+      </w:r>
+      <w:r>
+        <w:rPr>
+          <w:i/>
+        </w:rPr>
+        <w:t>npm-</w:t>
+      </w:r>
+      <w:r>
+        <w:t>i</w:t>
+      </w:r>
+      <w:r>
+        <w:t>st päritav teek</w:t>
+      </w:r>
+      <w:r>
+        <w:t>, mille avatud lähtekoodi</w:t>
+      </w:r>
+      <w:r>
+        <w:t xml:space="preserve">ga projekti </w:t>
+      </w:r>
+      <w:r>
+        <w:t xml:space="preserve">leiab </w:t>
+      </w:r>
+      <w:r>
+        <w:rPr>
+          <w:i/>
+        </w:rPr>
+        <w:t>github</w:t>
+      </w:r>
+      <w:r>
+        <w:rPr>
+          <w:i/>
+        </w:rPr>
+        <w:softHyphen/>
+      </w:r>
+      <w:r>
+        <w:t>-ist.</w:t>
+      </w:r>
+      <w:r>
+        <w:t xml:space="preserve"> (</w:t>
+      </w:r>
+      <w:r>
+        <w:rPr>
+          <w:color w:val="FF0000"/>
+        </w:rPr>
+        <w:t>AADRESS</w:t>
+      </w:r>
+      <w:r>
+        <w:t>)</w:t>
+      </w:r>
+      <w:r>
+        <w:t xml:space="preserve"> Tegemi</w:t>
+      </w:r>
+      <w:r>
+        <w:t>s</w:t>
+      </w:r>
+      <w:r>
+        <w:t xml:space="preserve">t on </w:t>
+      </w:r>
+      <w:r>
+        <w:rPr>
+          <w:i/>
+        </w:rPr>
+        <w:t xml:space="preserve">ReactJS </w:t>
+      </w:r>
+      <w:r>
+        <w:t xml:space="preserve">teegiga, mille funktsioon on veebiteenustesse integreerida </w:t>
+      </w:r>
+      <w:r>
+        <w:rPr>
+          <w:i/>
+        </w:rPr>
+        <w:t>PowerBI</w:t>
+      </w:r>
+      <w:r>
+        <w:t xml:space="preserve">-s loodud andmevisualiseerimisobjekte (edaspidi visuaale). </w:t>
+      </w:r>
+      <w:r>
+        <w:t xml:space="preserve">Oma praeguses vormis on </w:t>
+      </w:r>
+      <w:r>
+        <w:rPr>
+          <w:i/>
+        </w:rPr>
+        <w:t>react-</w:t>
+      </w:r>
+      <w:r>
+        <w:rPr>
+          <w:i/>
+        </w:rPr>
+        <w:t>p</w:t>
+      </w:r>
+      <w:r>
+        <w:rPr>
+          <w:i/>
+        </w:rPr>
+        <w:t>ower</w:t>
+      </w:r>
+      <w:r>
+        <w:rPr>
+          <w:i/>
+        </w:rPr>
+        <w:t>bi</w:t>
+      </w:r>
+      <w:r>
+        <w:rPr>
+          <w:i/>
+        </w:rPr>
+        <w:t xml:space="preserve"> </w:t>
+      </w:r>
+      <w:r>
+        <w:t>disainitud</w:t>
+      </w:r>
+      <w:r>
+        <w:t xml:space="preserve"> kasutaja</w:t>
+      </w:r>
+      <w:r>
+        <w:t>l</w:t>
+      </w:r>
+      <w:r>
+        <w:t xml:space="preserve">e, kes </w:t>
+      </w:r>
+      <w:r>
+        <w:t>ei soovi visuaalidega suhelda ega neid manipuleerida, vaid</w:t>
+      </w:r>
+      <w:r>
+        <w:t xml:space="preserve"> </w:t>
+      </w:r>
+      <w:r>
+        <w:t xml:space="preserve">neid </w:t>
+      </w:r>
+      <w:r>
+        <w:t>ainult puhtal kujul lõpptarbijale</w:t>
+      </w:r>
+      <w:r>
+        <w:t xml:space="preserve"> edastada</w:t>
+      </w:r>
+      <w:r>
+        <w:t xml:space="preserve">. Soovides teha muudatusi juba integreeritud visuaalile, tuleb integreerivale komponendile edastada uuendatud parameetrid, mis </w:t>
+      </w:r>
+      <w:r>
+        <w:t>käivita</w:t>
+      </w:r>
+      <w:r>
+        <w:t>vad</w:t>
+      </w:r>
+      <w:r>
+        <w:t xml:space="preserve"> aga komponendis uuesti </w:t>
+      </w:r>
+      <w:r>
+        <w:t xml:space="preserve">ajakuluka </w:t>
+      </w:r>
+      <w:r>
+        <w:t>visualiseerimisprotsessi.</w:t>
+      </w:r>
+    </w:p>
+    <w:p>
+      <w:r>
+        <w:t xml:space="preserve">Teek toetub oma implementatsioonis täielikult </w:t>
+      </w:r>
+      <w:r>
+        <w:rPr>
+          <w:i/>
+        </w:rPr>
+        <w:t>Micro</w:t>
+      </w:r>
+      <w:r>
+        <w:rPr>
+          <w:i/>
+        </w:rPr>
+        <w:t>s</w:t>
+      </w:r>
+      <w:r>
+        <w:rPr>
+          <w:i/>
+        </w:rPr>
+        <w:t>oft</w:t>
+      </w:r>
+      <w:r>
+        <w:t xml:space="preserve">-i </w:t>
+      </w:r>
+      <w:r>
+        <w:t xml:space="preserve">loodud </w:t>
+      </w:r>
+      <w:r>
+        <w:rPr>
+          <w:i/>
+        </w:rPr>
+        <w:t xml:space="preserve">PowerBI-JavaScript </w:t>
+      </w:r>
+      <w:r>
+        <w:t>teegile, mis pakub meetmeid visuaalide ja nendega seotud teabe pärimiseks, integreerimiseks ning manipuleerimiseks.</w:t>
+      </w:r>
+      <w:r>
+        <w:t xml:space="preserve"> </w:t>
+      </w:r>
+      <w:r>
+        <w:t xml:space="preserve">Kasutades </w:t>
+      </w:r>
+      <w:r>
+        <w:rPr>
+          <w:i/>
+        </w:rPr>
+        <w:t>PowerBI-</w:t>
+      </w:r>
+      <w:r>
+        <w:rPr>
+          <w:i/>
+        </w:rPr>
+        <w:t xml:space="preserve"> </w:t>
+      </w:r>
+      <w:r>
+        <w:rPr>
+          <w:i/>
+        </w:rPr>
+        <w:t>JavaScript</w:t>
+      </w:r>
+      <w:r>
+        <w:rPr>
+          <w:i/>
+        </w:rPr>
+        <w:t xml:space="preserve"> </w:t>
+      </w:r>
+      <w:r>
+        <w:t xml:space="preserve">pakutud meetode on võimalik suhelda integreeritud visuaaliga ilma, et komponendile peaks uusi parameetreid pakkuma. Seeläbi saab ära hoida ebavajalikku </w:t>
+      </w:r>
+      <w:r>
+        <w:t>komponendi visualiseerimist</w:t>
+      </w:r>
+      <w:r>
+        <w:t>, mis on aeganõudev ning takistab lõpptarbija tegevust.</w:t>
+      </w:r>
+    </w:p>
+    <w:p>
+      <w:r>
+        <w:t>Käesoleva töö kaudu uuendatud teek on esmajoones loodud et</w:t>
+      </w:r>
+    </w:p>
+    <w:p>
+      <w:r>
+        <w:rPr>
+          <w:color w:val="FF0000"/>
+        </w:rPr>
+        <w:t xml:space="preserve">Too sisse </w:t>
+      </w:r>
+      <w:r>
+        <w:rPr>
+          <w:i/>
+          <w:color w:val="FF0000"/>
+        </w:rPr>
+        <w:t xml:space="preserve">Client owns data vs App owns data </w:t>
+      </w:r>
+      <w:r>
+        <w:rPr>
+          <w:color w:val="FF0000"/>
+        </w:rPr>
+        <w:t xml:space="preserve">põhimõtted et näidata, et loodud töö on mõeldud </w:t>
+      </w:r>
+      <w:r>
+        <w:rPr>
+          <w:i/>
+          <w:color w:val="FF0000"/>
+        </w:rPr>
+        <w:t>App owns data</w:t>
+      </w:r>
+      <w:r>
+        <w:rPr>
+          <w:color w:val="FF0000"/>
+        </w:rPr>
+        <w:t xml:space="preserve"> kasutajatele.</w:t>
       </w:r>
     </w:p>
     <w:p>
       <w:pPr>
         <w:pStyle w:val="Heading2"/>
       </w:pPr>
-      <w:bookmarkStart w:id="7" w:name="_Toc3758364"/>
+      <w:bookmarkStart w:id="8" w:name="_Toc6218156"/>
       <w:r>
         <w:t>Ülevaade tööriistadest</w:t>
       </w:r>
-      <w:bookmarkEnd w:id="7"/>
+      <w:bookmarkEnd w:id="8"/>
+    </w:p>
+    <w:p>
+      <w:r>
+        <w:t xml:space="preserve">Arendustööks kasutatakse </w:t>
+      </w:r>
+      <w:r>
+        <w:rPr>
+          <w:i/>
+        </w:rPr>
+        <w:t>IntelliJ IDEA Ultimate Edition</w:t>
+      </w:r>
+      <w:r>
+        <w:t>-it.</w:t>
+      </w:r>
+    </w:p>
+    <w:p>
+      <w:r>
+        <w:t xml:space="preserve">Teste kirjutatakse </w:t>
+      </w:r>
+      <w:r>
+        <w:rPr>
+          <w:i/>
+        </w:rPr>
+        <w:t xml:space="preserve">Mocha </w:t>
+      </w:r>
+      <w:r>
+        <w:t xml:space="preserve">raamistiku ning </w:t>
+      </w:r>
+      <w:r>
+        <w:rPr>
+          <w:i/>
+        </w:rPr>
+        <w:t xml:space="preserve">chai, Enyzme-BNB </w:t>
+      </w:r>
+      <w:r>
+        <w:t xml:space="preserve">ja </w:t>
+      </w:r>
+      <w:r>
+        <w:rPr>
+          <w:i/>
+        </w:rPr>
+        <w:t xml:space="preserve">sinon </w:t>
+      </w:r>
+      <w:r>
+        <w:t>teekide abil.</w:t>
+      </w:r>
+    </w:p>
+    <w:p>
+      <w:r>
+        <w:t>Töö on koostatud tekstiredigeerimis</w:t>
+      </w:r>
+      <w:r>
+        <w:t>e</w:t>
+      </w:r>
+      <w:r>
+        <w:t xml:space="preserve"> aplikatsiooniga </w:t>
+      </w:r>
+      <w:r>
+        <w:rPr>
+          <w:i/>
+        </w:rPr>
+        <w:t>Micro</w:t>
+      </w:r>
+      <w:r>
+        <w:rPr>
+          <w:i/>
+        </w:rPr>
+        <w:t>s</w:t>
+      </w:r>
+      <w:r>
+        <w:rPr>
+          <w:i/>
+        </w:rPr>
+        <w:t>oft Word</w:t>
+      </w:r>
+      <w:r>
+        <w:t>.</w:t>
+      </w:r>
+    </w:p>
+    <w:p>
+      <w:pPr>
+        <w:rPr>
+          <w:color w:val="FF0000"/>
+        </w:rPr>
+      </w:pPr>
+      <w:r>
+        <w:rPr>
+          <w:color w:val="FF0000"/>
+        </w:rPr>
+        <w:t>Miks neid kasutasid? Mis olid alernatiivid?</w:t>
+      </w:r>
     </w:p>
     <w:p>
       <w:pPr>
         <w:pStyle w:val="Heading2"/>
       </w:pPr>
-      <w:bookmarkStart w:id="8" w:name="_Toc3758365"/>
+      <w:bookmarkStart w:id="9" w:name="_Toc6218157"/>
       <w:r>
         <w:t>Ülevaade protsessist</w:t>
       </w:r>
-      <w:bookmarkEnd w:id="8"/>
+      <w:bookmarkEnd w:id="9"/>
+    </w:p>
+    <w:p>
+      <w:r>
+        <w:t>Arendustöö jaotu</w:t>
+      </w:r>
+      <w:r>
+        <w:t>b</w:t>
+      </w:r>
+      <w:r>
+        <w:t xml:space="preserve"> neljaks osaks: 1) Ümberdisainimine</w:t>
+      </w:r>
+      <w:r>
+        <w:t xml:space="preserve"> 2) Testimine</w:t>
+      </w:r>
+      <w:r>
+        <w:t xml:space="preserve"> </w:t>
+      </w:r>
+      <w:r>
+        <w:t>3</w:t>
+      </w:r>
+      <w:r>
+        <w:t xml:space="preserve">) Funktsionaalsuse lisamine </w:t>
+      </w:r>
+      <w:r>
+        <w:t xml:space="preserve"> </w:t>
+      </w:r>
+      <w:r>
+        <w:t>4) Tüüpimine</w:t>
+      </w:r>
+      <w:r>
+        <w:t xml:space="preserve">. </w:t>
+      </w:r>
+      <w:r>
+        <w:t xml:space="preserve">Algne </w:t>
+      </w:r>
+      <w:r>
+        <w:rPr>
+          <w:i/>
+        </w:rPr>
+        <w:t>react-power</w:t>
+      </w:r>
+      <w:r>
+        <w:rPr>
+          <w:i/>
+        </w:rPr>
+        <w:t>bi</w:t>
+      </w:r>
+      <w:r>
+        <w:rPr>
+          <w:i/>
+        </w:rPr>
+        <w:t xml:space="preserve"> </w:t>
+      </w:r>
+      <w:r>
+        <w:t xml:space="preserve">teek kasutab </w:t>
+      </w:r>
+      <w:r>
+        <w:t xml:space="preserve">tulemuse saavutamiseks </w:t>
+      </w:r>
+      <w:r>
+        <w:t xml:space="preserve">mitmeid </w:t>
+      </w:r>
+      <w:r>
+        <w:t xml:space="preserve">kaheldava funktsionaalse väärtusega võtteid. </w:t>
+      </w:r>
+      <w:r>
+        <w:t>Ümberdisainimise eesmärgiks on baastee</w:t>
+      </w:r>
+      <w:r>
+        <w:t xml:space="preserve">ki refaktoreerida muutes seekaudu koodi loetavamaks ja </w:t>
+      </w:r>
+      <w:r>
+        <w:t>asjalikumaks</w:t>
+      </w:r>
+      <w:r>
+        <w:t>.</w:t>
+      </w:r>
+      <w:r>
+        <w:t xml:space="preserve"> </w:t>
+      </w:r>
+      <w:r>
+        <w:t xml:space="preserve">Testimine ja uue funktsionaalsuse lisamine käivad käsikäes kasutades </w:t>
+      </w:r>
+      <w:r>
+        <w:rPr>
+          <w:i/>
+        </w:rPr>
+        <w:t>BDD</w:t>
+      </w:r>
+      <w:r>
+        <w:t xml:space="preserve">-d, et luua koodibaas, mis on tulevaste muutuste puhul kontrollitav ning kergelt adapteeruv. Valmis arendusele saab lõpetuseks kirjutada tüüpimisfaili, mis pakub suuremat kasutuslihtsust </w:t>
+      </w:r>
+      <w:r>
+        <w:rPr>
+          <w:i/>
+        </w:rPr>
+        <w:t>TS</w:t>
+      </w:r>
+      <w:r>
+        <w:t>-i arendajatele</w:t>
+      </w:r>
+      <w:r>
+        <w:t>.</w:t>
+      </w:r>
     </w:p>
     <w:p>
       <w:pPr>
         <w:pStyle w:val="Heading3"/>
       </w:pPr>
-      <w:bookmarkStart w:id="9" w:name="_Toc3758366"/>
+      <w:bookmarkStart w:id="10" w:name="_Toc6218158"/>
       <w:r>
         <w:t>Validatsioon</w:t>
       </w:r>
-      <w:bookmarkEnd w:id="9"/>
+      <w:bookmarkEnd w:id="10"/>
+    </w:p>
+    <w:p>
+      <w:r>
+        <w:t xml:space="preserve">Töö baseerub </w:t>
+      </w:r>
+      <w:r>
+        <w:t>kahte</w:t>
+      </w:r>
+      <w:r>
+        <w:t xml:space="preserve"> tüüpi </w:t>
+      </w:r>
+      <w:r>
+        <w:t>validatsioonile</w:t>
+      </w:r>
+      <w:r>
+        <w:t xml:space="preserve">. Projekti tüüpimist ning testidega varustamist on palunud oma </w:t>
+      </w:r>
+      <w:r>
+        <w:rPr>
+          <w:i/>
+        </w:rPr>
+        <w:t xml:space="preserve">TODO </w:t>
+      </w:r>
+      <w:r>
+        <w:t xml:space="preserve">nimistus </w:t>
+      </w:r>
+      <w:r>
+        <w:rPr>
+          <w:i/>
+        </w:rPr>
+        <w:t>react-powerbi</w:t>
+      </w:r>
+      <w:r>
+        <w:t xml:space="preserve"> looja. (</w:t>
+      </w:r>
+      <w:r>
+        <w:rPr>
+          <w:color w:val="FF0000"/>
+        </w:rPr>
+        <w:t>VIIDE</w:t>
+      </w:r>
+      <w:r>
+        <w:t>) Uue funktsionaalsuse lisami</w:t>
+      </w:r>
+      <w:r>
+        <w:t>s</w:t>
+      </w:r>
+      <w:r>
+        <w:t>e</w:t>
+      </w:r>
+      <w:r>
+        <w:t xml:space="preserve"> õigustamine toetub </w:t>
+      </w:r>
+      <w:r>
+        <w:rPr>
+          <w:i/>
+        </w:rPr>
+        <w:t xml:space="preserve">PowerBI-Embedded </w:t>
+      </w:r>
+      <w:r>
+        <w:t xml:space="preserve">kasutusjuhtudele ja implementatsiooni kirjeldustele, mis </w:t>
+      </w:r>
+      <w:r>
+        <w:rPr>
+          <w:i/>
+        </w:rPr>
+        <w:t xml:space="preserve">Microsoft </w:t>
+      </w:r>
+      <w:r>
+        <w:t xml:space="preserve">on oma veebikeskkondades välja andnud. </w:t>
+      </w:r>
+      <w:r>
+        <w:t>Seega on eeldatud</w:t>
+      </w:r>
+      <w:r>
+        <w:t>, et tegemist on vajaliku funktsionaalsuse</w:t>
+      </w:r>
+      <w:r>
+        <w:t>g</w:t>
+      </w:r>
+      <w:r>
+        <w:t>a</w:t>
+      </w:r>
+      <w:r>
+        <w:t xml:space="preserve">, mille </w:t>
+      </w:r>
+      <w:r>
+        <w:t>validatsioon on</w:t>
+      </w:r>
+      <w:r>
+        <w:t xml:space="preserve"> </w:t>
+      </w:r>
+      <w:r>
+        <w:t>juba tehtud</w:t>
+      </w:r>
+      <w:r>
+        <w:t>.</w:t>
+      </w:r>
+    </w:p>
+    <w:p>
+      <w:pPr>
+        <w:rPr>
+          <w:color w:val="FF0000"/>
+        </w:rPr>
+      </w:pPr>
+      <w:r>
+        <w:rPr>
+          <w:color w:val="FF0000"/>
+        </w:rPr>
+        <w:t>The definition of Validation according to IEEE-STD-610 is:</w:t>
+      </w:r>
+    </w:p>
+    <w:p>
+      <w:pPr>
+        <w:rPr>
+          <w:color w:val="FF0000"/>
+        </w:rPr>
+      </w:pPr>
+      <w:r>
+        <w:rPr>
+          <w:color w:val="FF0000"/>
+        </w:rPr>
+        <w:t>“An activity that ensures that an end product stakeholder’s true needs and expectations are met.”</w:t>
+      </w:r>
     </w:p>
     <w:p>
       <w:pPr>
         <w:pStyle w:val="Heading3"/>
       </w:pPr>
-      <w:bookmarkStart w:id="10" w:name="_Toc3758367"/>
+      <w:bookmarkStart w:id="11" w:name="_Toc6218159"/>
       <w:r>
         <w:t>Verifikatsioon</w:t>
       </w:r>
-      <w:bookmarkEnd w:id="10"/>
-    </w:p>
-    <w:p>
-      <w:pPr>
-        <w:rPr>
-          <w:rFonts w:eastAsiaTheme="majorEastAsia" w:cstheme="majorBidi"/>
-          <w:sz w:val="24"/>
-          <w:szCs w:val="24"/>
-        </w:rPr>
-      </w:pPr>
-      <w:r>
-        <w:br w:type="page"/>
+      <w:bookmarkEnd w:id="11"/>
+    </w:p>
+    <w:p>
+      <w:r>
+        <w:t xml:space="preserve">Töö verifitseerimiseks on arenduse käigus kasutatud </w:t>
+      </w:r>
+      <w:r>
+        <w:rPr>
+          <w:i/>
+        </w:rPr>
+        <w:t xml:space="preserve">BDD </w:t>
+      </w:r>
+      <w:r>
+        <w:t>põhimõtteid. Igat lisatud funktsionaalsust saadab vähemalt kaks testi, mis kirjeldavad, kuidas süsteem peaks toimima ning kuidas mitte.</w:t>
+      </w:r>
+    </w:p>
+    <w:p>
+      <w:pPr>
+        <w:rPr>
+          <w:color w:val="FF0000"/>
+        </w:rPr>
+      </w:pPr>
+      <w:r>
+        <w:rPr>
+          <w:color w:val="FF0000"/>
+        </w:rPr>
+        <w:lastRenderedPageBreak/>
+        <w:t>Software Engineering standards known as IEEE-STD-610 defines “Verification” as:</w:t>
+      </w:r>
+    </w:p>
+    <w:p>
+      <w:pPr>
+        <w:rPr>
+          <w:color w:val="FF0000"/>
+        </w:rPr>
+      </w:pPr>
+      <w:r>
+        <w:rPr>
+          <w:color w:val="FF0000"/>
+        </w:rPr>
+        <w:t>“A test of a system to prove that it meets all its specified requirements at a particular stage of its development.”</w:t>
       </w:r>
     </w:p>
     <w:p>
       <w:pPr>
         <w:pStyle w:val="Heading1"/>
       </w:pPr>
-      <w:bookmarkStart w:id="11" w:name="_Toc3758368"/>
-      <w:r>
-        <w:lastRenderedPageBreak/>
+      <w:bookmarkStart w:id="12" w:name="_Toc6218160"/>
+      <w:r>
         <w:t>Tulemused</w:t>
       </w:r>
-      <w:bookmarkEnd w:id="11"/>
+      <w:bookmarkEnd w:id="12"/>
     </w:p>
     <w:p>
       <w:pPr>
         <w:pStyle w:val="Heading2"/>
       </w:pPr>
+      <w:bookmarkStart w:id="13" w:name="_Toc6218161"/>
       <w:r>
         <w:t>Tüüpimine</w:t>
       </w:r>
-    </w:p>
-    <w:p>
-      <w:r>
-        <w:t>Teegi tüüpimine oli lisaks testidele tarkvara looja põhilisi soove, mille lisamisel võiks avaldada teegi esimse ametliku versiooni. Nimelt lisab tüüpimine JS koodile loetavust ja arendusmugavust, sest arenduskeskkond oskab juba enne kompileerimist välja näidata valedest tüüpidest tulenevaid vigu ning juhendada arendajat tüübidut funktsionaalsuse kasutamisel. Samal ajal kompileerub tüübitud kood ikkagi puhtaks JS-iks, nii et programmi jooksukiirus ei muutu. Arvestades, et [protsent] arendajaid</w:t>
-      </w:r>
-      <w:r>
-        <w:t xml:space="preserve"> kasutab TS-i, on tüüpimine põhjendatud. </w:t>
-      </w:r>
-    </w:p>
-    <w:p>
-      <w:r>
-        <w:t>Tüüpimist ei morjenda asjaolu, et aluskood pole kirjutatud TS-is. Deklareeritakse ning eksporditakse liides, mille kasutajatele jääb mulje, et suheldakse TS, mitte JS koodiga.</w:t>
-      </w:r>
-    </w:p>
-    <w:p>
-      <w:r>
-        <w:t>Tüüpimist hõlpustab npm-is saadaval projekt DefinitelyTyped, mis lubab lisada teiste inimeste JS teekidele tüübitud liideseid ilma, et neil peaks olema õigus mainitud teekide lähtekoodile. Kui liidesele teha pull request ning see vormi poolest õigeks tunnistatakse, luuakse tüübile automaatselt @types-algusega npm-projekt, mida kasutajad koos defineeritud mooduliga kasutada saavad. Uurimustöö kirjutaja otsustas aga kirjutada tüüpfailid otse teegi projekti, kuna originaalne autor oli avaldanud soovi kaasata .d.ts fail oma moodulisse.</w:t>
-      </w:r>
-    </w:p>
-    <w:p>
+      <w:bookmarkEnd w:id="13"/>
+    </w:p>
+    <w:p>
+      <w:r>
+        <w:t xml:space="preserve">Teegi tüüpimine oli lisaks testidele tarkvara looja põhilisi soove, mille lisamisel </w:t>
+      </w:r>
+      <w:r>
+        <w:t>arvab ta heaks</w:t>
+      </w:r>
+      <w:r>
+        <w:t xml:space="preserve"> avaldada teegi esimse ametliku versiooni. </w:t>
+      </w:r>
+      <w:r>
+        <w:t>(</w:t>
+      </w:r>
+      <w:r>
+        <w:rPr>
+          <w:color w:val="FF0000"/>
+        </w:rPr>
+        <w:t>VIIDE</w:t>
+      </w:r>
+      <w:r>
+        <w:t xml:space="preserve">) </w:t>
+      </w:r>
+      <w:r>
+        <w:t xml:space="preserve">Nimelt lisab tüüpimine JS koodile loetavust ja arendusmugavust, sest arenduskeskkond oskab juba enne kompileerimist välja näidata </w:t>
+      </w:r>
+      <w:r>
+        <w:t>vääratest</w:t>
+      </w:r>
+      <w:r>
+        <w:t xml:space="preserve"> tüüpidest tulenevaid vigu ning juhendada arendajat tüübi</w:t>
+      </w:r>
+      <w:r>
+        <w:t>tud</w:t>
+      </w:r>
+      <w:r>
+        <w:t xml:space="preserve"> funktsionaalsuse kasutamisel. Samal ajal kompileerub tüübitud kood ikkagi puhtaks JS-iks, nii et programmi jooksukiirus ei muutu. </w:t>
+      </w:r>
+      <w:r>
+        <w:t>(</w:t>
+      </w:r>
+      <w:r>
+        <w:rPr>
+          <w:color w:val="FF0000"/>
+        </w:rPr>
+        <w:t>VIIDE</w:t>
+      </w:r>
+      <w:r>
+        <w:t xml:space="preserve">) </w:t>
+      </w:r>
+      <w:r>
+        <w:t>Arvestades, et [protsent] arendajaid</w:t>
+      </w:r>
+      <w:r>
+        <w:t xml:space="preserve"> kasutab TS-i, on tüüpimine põhjendatud.</w:t>
+      </w:r>
+    </w:p>
+    <w:p>
+      <w:r>
+        <w:t>Kuigi</w:t>
+      </w:r>
       <w:r>
         <w:t xml:space="preserve"> </w:t>
       </w:r>
+      <w:r>
+        <w:t>lähte</w:t>
+      </w:r>
+      <w:r>
+        <w:t>kood pole kirjutatud TS-is</w:t>
+      </w:r>
+      <w:r>
+        <w:t>, on võimalik ikkagi tarbijatele tüüpimist pakkuda</w:t>
+      </w:r>
+      <w:r>
+        <w:t>. Deklareeritakse ning eksporditakse liides, mille kasutajatele jääb mulje, et suheldakse TS, mitte JS koodiga.</w:t>
+      </w:r>
+    </w:p>
+    <w:p>
+      <w:r>
+        <w:t>Tüüpimist hõl</w:t>
+      </w:r>
+      <w:r>
+        <w:t>b</w:t>
+      </w:r>
+      <w:r>
+        <w:t xml:space="preserve">ustab </w:t>
+      </w:r>
+      <w:r>
+        <w:rPr>
+          <w:i/>
+        </w:rPr>
+        <w:t>npm</w:t>
+      </w:r>
+      <w:r>
+        <w:t xml:space="preserve">-is saadaval projekt </w:t>
+      </w:r>
+      <w:r>
+        <w:rPr>
+          <w:i/>
+        </w:rPr>
+        <w:t>DefinitelyTyped</w:t>
+      </w:r>
+      <w:r>
+        <w:t>, mis lubab lisada teiste inimeste JS teekidele tüübitud liideseid ilma, et neil peaks olema õigus mainitud teekide lähtekoodile. Kui liidesele teha pull request ning see vormi poolest õigeks tunnistatakse, luuakse tüübile automaatselt @types-algusega npm-projekt, mida kasutajad koos defineeritud mooduliga kasutada saavad. Uurimustöö kirjutaja otsustas aga kirjutada tüüpfailid otse teegi projekti, kuna originaalne autor oli avaldanud soovi kaasata .d.ts fail oma moodulisse.</w:t>
+      </w:r>
+    </w:p>
+    <w:p>
+      <w:pPr>
+        <w:pStyle w:val="Heading2"/>
+      </w:pPr>
+      <w:bookmarkStart w:id="14" w:name="_Toc6218162"/>
+      <w:r>
+        <w:t>Lisatud funktsionaalsus</w:t>
+      </w:r>
+      <w:bookmarkEnd w:id="14"/>
+    </w:p>
+    <w:p>
+      <w:r>
+        <w:t xml:space="preserve">Enne uue funktsionaalsuse lisamist tuleb </w:t>
+      </w:r>
+      <w:r>
+        <w:t xml:space="preserve">otsustada, kuidas ning mis tingimustel toimub </w:t>
+      </w:r>
+      <w:r>
+        <w:rPr>
+          <w:i/>
+        </w:rPr>
+        <w:t xml:space="preserve">PowerBI-Embedded </w:t>
+      </w:r>
+      <w:r>
+        <w:t xml:space="preserve">ja </w:t>
+      </w:r>
+      <w:r>
+        <w:rPr>
+          <w:i/>
+        </w:rPr>
+        <w:t xml:space="preserve">react-powerbi </w:t>
+      </w:r>
+      <w:r>
+        <w:t>vaheline suhtlus</w:t>
+      </w:r>
+      <w:r>
+        <w:t xml:space="preserve">. </w:t>
+      </w:r>
+      <w:r>
+        <w:t>Integreeritud</w:t>
+      </w:r>
+      <w:r>
+        <w:t xml:space="preserve"> objekte saab mõjutada</w:t>
+      </w:r>
+      <w:r>
+        <w:t xml:space="preserve"> kolmel moel:</w:t>
+      </w:r>
+      <w:r>
+        <w:t xml:space="preserve"> 1) konfiguratsiooni objektiga 2) </w:t>
+      </w:r>
+      <w:r>
+        <w:t>v</w:t>
+      </w:r>
+      <w:r>
+        <w:t xml:space="preserve">isuaaliobjekti </w:t>
+      </w:r>
+      <w:r>
+        <w:t>meetoditega</w:t>
+      </w:r>
+      <w:r>
+        <w:t xml:space="preserve"> enne </w:t>
+      </w:r>
+      <w:r>
+        <w:t>visualiseerimist</w:t>
+      </w:r>
+      <w:r>
+        <w:t xml:space="preserve"> 3</w:t>
+      </w:r>
+      <w:r>
+        <w:t>) visuaaliobjekti meetoditega pärast visualiseerimist</w:t>
+      </w:r>
+      <w:r>
+        <w:t>.</w:t>
+      </w:r>
+    </w:p>
+    <w:p>
+      <w:r>
+        <w:t>Ko</w:t>
+      </w:r>
+      <w:r>
+        <w:t>n</w:t>
+      </w:r>
+      <w:r>
+        <w:t xml:space="preserve">figuratsiooniobjekti </w:t>
+      </w:r>
+      <w:r>
+        <w:t>modifitseerimine</w:t>
+      </w:r>
+      <w:r>
+        <w:t xml:space="preserve"> on kõige lihtsam </w:t>
+      </w:r>
+      <w:r>
+        <w:t>ja</w:t>
+      </w:r>
+      <w:r>
+        <w:t xml:space="preserve"> ainus variant, mida algne </w:t>
+      </w:r>
+      <w:r>
+        <w:rPr>
+          <w:i/>
+        </w:rPr>
+        <w:t xml:space="preserve">react-PowerBI </w:t>
+      </w:r>
+      <w:r>
+        <w:t>pakub</w:t>
+      </w:r>
+      <w:r>
+        <w:t xml:space="preserve">: luuakse konfiguratsioon, mis edastatakse koos integreeritava </w:t>
+      </w:r>
+      <w:r>
+        <w:rPr>
+          <w:i/>
+        </w:rPr>
+        <w:t>DOM-</w:t>
+      </w:r>
+      <w:r>
+        <w:t xml:space="preserve">i elemendiga integreerivale meetodile ning vastuseks luuakse ning seotakse pakutud elemendiga </w:t>
+      </w:r>
+      <w:r>
+        <w:rPr>
+          <w:i/>
+        </w:rPr>
+        <w:t xml:space="preserve">PowerBI </w:t>
+      </w:r>
+      <w:r>
+        <w:t>visuaal. See lähenemine sobib visuaali algseks loomiseks, ent</w:t>
+      </w:r>
+      <w:r>
+        <w:t xml:space="preserve"> </w:t>
+      </w:r>
+      <w:r>
+        <w:t xml:space="preserve">kui konfiguratsiooni muuta, visualiseeritakse visuaal uuesti nullist. </w:t>
+      </w:r>
+    </w:p>
+    <w:p>
+      <w:r>
+        <w:t xml:space="preserve">Visuaalobjekti visualiseerimist on võimalik jaotada mitmeks osaks, kasutades </w:t>
+      </w:r>
+      <w:r>
+        <w:rPr>
+          <w:i/>
+        </w:rPr>
+        <w:t>PowerBI-JavaScript-</w:t>
+      </w:r>
+      <w:r>
+        <w:t xml:space="preserve">I </w:t>
+      </w:r>
+      <w:r>
+        <w:rPr>
+          <w:i/>
+        </w:rPr>
+        <w:t>Phased Embedding API-</w:t>
+      </w:r>
+      <w:r>
+        <w:t xml:space="preserve">t. See võimaldab objekti alguses alla laadida, pärida </w:t>
+      </w:r>
+      <w:r>
+        <w:t>sellelt</w:t>
+      </w:r>
+      <w:r>
+        <w:t xml:space="preserve"> andmeid (näiteks filtreid ja järjehoidjaid), </w:t>
+      </w:r>
+      <w:r>
+        <w:t>muuta</w:t>
+      </w:r>
+      <w:r>
+        <w:t xml:space="preserve"> objekti olekut saadud andmete põhjal ning alles seejärel objekti visualiseerida.</w:t>
+      </w:r>
+      <w:r>
+        <w:t xml:space="preserve"> Seega on antud võte tarvilik, kui </w:t>
+      </w:r>
+      <w:r>
+        <w:t>vajalik info tuleb teenuselt ning visualiseerimine on vaja teha kasutajale märkamatult.</w:t>
+      </w:r>
+    </w:p>
+    <w:p>
+      <w:pPr>
+        <w:rPr>
+          <w:color w:val="FF0000"/>
+        </w:rPr>
+      </w:pPr>
+      <w:r>
+        <w:t>Kolmas variant kätkeb endas visuaalobjekti meetodite kasutamist pärast visualiseerimist. Vajalik siis, kui arendaja tahab tingimis muuta visuaalobjekti olekut, samas varjates kasu</w:t>
+      </w:r>
+      <w:r>
+        <w:t xml:space="preserve">taja eest </w:t>
+      </w:r>
+      <w:r>
+        <w:rPr>
+          <w:i/>
+        </w:rPr>
+        <w:t>PowerBI-Embedded</w:t>
+      </w:r>
+      <w:r>
+        <w:t xml:space="preserve"> pakutud </w:t>
+      </w:r>
+      <w:r>
+        <w:rPr>
+          <w:i/>
+        </w:rPr>
+        <w:t>tab</w:t>
+      </w:r>
+      <w:r>
+        <w:t xml:space="preserve">-e. </w:t>
+      </w:r>
+    </w:p>
+    <w:p>
+      <w:pPr>
+        <w:rPr>
+          <w:color w:val="FF0000"/>
+        </w:rPr>
+      </w:pPr>
+      <w:r>
+        <w:rPr>
+          <w:color w:val="FF0000"/>
+        </w:rPr>
+        <w:t xml:space="preserve">Kuidas </w:t>
+      </w:r>
+      <w:r>
+        <w:rPr>
+          <w:color w:val="FF0000"/>
+        </w:rPr>
+        <w:t>otsustada</w:t>
+      </w:r>
+      <w:r>
+        <w:rPr>
+          <w:color w:val="FF0000"/>
+        </w:rPr>
+        <w:t xml:space="preserve">, milliseid variante </w:t>
+      </w:r>
+      <w:r>
+        <w:rPr>
+          <w:color w:val="FF0000"/>
+        </w:rPr>
+        <w:t>kasutada?</w:t>
+      </w:r>
+      <w:r>
+        <w:rPr>
+          <w:color w:val="FF0000"/>
+        </w:rPr>
+        <w:t xml:space="preserve"> Silmas pidades, et ei tekiks funktsionaalsuse ülesatureerimist.</w:t>
+      </w:r>
+    </w:p>
+    <w:p>
+      <w:pPr>
+        <w:rPr>
+          <w:color w:val="FF0000"/>
+        </w:rPr>
+      </w:pPr>
+      <w:r>
+        <w:rPr>
+          <w:color w:val="FF0000"/>
+        </w:rPr>
+        <w:t>Konfiguratsiooniobjekti variandi saavad kõik funktsionaalsused, et oleks võimalik sisuliselt kõike kasutada puhtalt komponendi parameetried kasutades.</w:t>
+      </w:r>
+    </w:p>
+    <w:p>
+      <w:pPr>
+        <w:rPr>
+          <w:color w:val="FF0000"/>
+        </w:rPr>
+      </w:pPr>
+      <w:r>
+        <w:rPr>
+          <w:color w:val="FF0000"/>
+        </w:rPr>
+        <w:t>Teise ja kolmanda variandi saavad vaid need,</w:t>
+      </w:r>
+      <w:r>
+        <w:rPr>
+          <w:color w:val="FF0000"/>
+        </w:rPr>
+        <w:t xml:space="preserve"> </w:t>
+      </w:r>
+      <w:r>
+        <w:rPr>
+          <w:color w:val="FF0000"/>
+        </w:rPr>
+        <w:t xml:space="preserve">kellel pole lihtsalt true/false väärtused ja keda võib tahta manipuleerida töö käigus. </w:t>
+      </w:r>
+      <w:r>
+        <w:rPr>
+          <w:color w:val="FF0000"/>
+        </w:rPr>
+        <w:t xml:space="preserve">Kui võimalik, siis varianti nr 2 ei kasuta, et hoida kood lühike. </w:t>
+      </w:r>
     </w:p>
     <w:p/>
     <w:p>
       <w:r>
+        <w:t xml:space="preserve">Setterid paljastatakse sellisele funktsionaalsusele nagu </w:t>
+      </w:r>
+      <w:r>
+        <w:rPr>
+          <w:i/>
+        </w:rPr>
+        <w:t>Bookmarks, Filters, PageNames</w:t>
+      </w:r>
+      <w:r>
+        <w:t>.</w:t>
+      </w:r>
+    </w:p>
+    <w:p>
+      <w:pPr>
+        <w:pStyle w:val="Heading3"/>
+      </w:pPr>
+      <w:bookmarkStart w:id="15" w:name="_Toc6218163"/>
+      <w:r>
+        <w:t>Eri</w:t>
+      </w:r>
+      <w:r>
         <w:t xml:space="preserve"> </w:t>
       </w:r>
-    </w:p>
-    <w:p>
-      <w:pPr>
-        <w:pStyle w:val="Heading2"/>
-      </w:pPr>
-      <w:r>
-        <w:t>Lisatud funktsionaalsus</w:t>
-      </w:r>
-    </w:p>
-    <w:p>
-      <w:r>
-        <w:t>Infograafide üle antakse rohkem võimu. Embed objekte saab mõjutada 1) konfiguratsiooni objektiga 2) infograafiobjekti meetoditega</w:t>
-      </w:r>
-      <w:r>
-        <w:t xml:space="preserve"> enne renderdamist 3) -//- pärast renderdamist</w:t>
-      </w:r>
-      <w:r>
-        <w:t xml:space="preserve">. </w:t>
-      </w:r>
-    </w:p>
-    <w:p>
-      <w:r>
-        <w:t>Argumenteeri nende kolme eelised. Kas ma kasutan kõiki?</w:t>
-      </w:r>
-    </w:p>
-    <w:p>
-      <w:r>
-        <w:t xml:space="preserve">Kofiguratsiooniobjekti sättimine on kõige lihtsam ning ainus variant, mida algne </w:t>
-      </w:r>
-      <w:r>
-        <w:rPr>
-          <w:i/>
-        </w:rPr>
-        <w:t xml:space="preserve">react-PowerBI </w:t>
-      </w:r>
-      <w:r>
-        <w:t>pakub. Arvestades selle teegi populaarsust võib öelda, et selline lähenemine katab enamus kasutajate vajadused.</w:t>
-      </w:r>
-      <w:bookmarkStart w:id="12" w:name="_GoBack"/>
-      <w:bookmarkEnd w:id="12"/>
-    </w:p>
-    <w:p/>
-    <w:p>
-      <w:r>
-        <w:t xml:space="preserve">Setterid paljastatakse sellisele funktsionaalsusele nagu </w:t>
-      </w:r>
-      <w:r>
-        <w:rPr>
-          <w:i/>
-        </w:rPr>
-        <w:t>Bookmarks, Filters, PageNames</w:t>
-      </w:r>
-      <w:r>
-        <w:t>.</w:t>
+      <w:r>
+        <w:t xml:space="preserve">tüüpi </w:t>
+      </w:r>
+      <w:bookmarkEnd w:id="15"/>
+      <w:r>
+        <w:t>visuaalid</w:t>
+      </w:r>
+    </w:p>
+    <w:p>
+      <w:r>
+        <w:t xml:space="preserve">Lisaks raportitele on teegiga võimalik </w:t>
+      </w:r>
+      <w:r>
+        <w:t xml:space="preserve">kinnitada saidile ka </w:t>
+      </w:r>
+      <w:r>
+        <w:rPr>
+          <w:i/>
+        </w:rPr>
+        <w:t>Dashboard</w:t>
+      </w:r>
+      <w:r>
+        <w:t xml:space="preserve">-e ning </w:t>
+      </w:r>
+      <w:r>
+        <w:rPr>
+          <w:i/>
+        </w:rPr>
+        <w:t>Tile</w:t>
+      </w:r>
+      <w:r>
+        <w:t>-e.</w:t>
+      </w:r>
+    </w:p>
+    <w:p>
+      <w:pPr>
+        <w:rPr>
+          <w:color w:val="FF0000"/>
+        </w:rPr>
+      </w:pPr>
+      <w:r>
+        <w:rPr>
+          <w:color w:val="FF0000"/>
+        </w:rPr>
+        <w:t>Millised on parameetrilised erinevused?</w:t>
       </w:r>
     </w:p>
     <w:p>
       <w:pPr>
         <w:pStyle w:val="Heading3"/>
       </w:pPr>
-      <w:r>
-        <w:t>Eritüüpi infograafid</w:t>
-      </w:r>
-    </w:p>
-    <w:p>
-      <w:r>
-        <w:t xml:space="preserve">Lisaks raportitele on teegiga võimalik </w:t>
-      </w:r>
-      <w:r>
-        <w:t xml:space="preserve">kinnitada saidile ka </w:t>
-      </w:r>
-      <w:r>
-        <w:rPr>
-          <w:i/>
-        </w:rPr>
-        <w:t>Dashboard</w:t>
-      </w:r>
-      <w:r>
-        <w:t xml:space="preserve">-e ning </w:t>
-      </w:r>
-      <w:r>
-        <w:rPr>
-          <w:i/>
-        </w:rPr>
-        <w:t>Tile</w:t>
-      </w:r>
-      <w:r>
-        <w:t>-e.</w:t>
-      </w:r>
-    </w:p>
-    <w:p>
-      <w:pPr>
-        <w:pStyle w:val="Heading3"/>
-      </w:pPr>
+      <w:bookmarkStart w:id="16" w:name="_Toc6218164"/>
       <w:r>
         <w:t>Täiendatud sätted</w:t>
       </w:r>
+      <w:bookmarkEnd w:id="16"/>
     </w:p>
     <w:p>
       <w:pPr>
@@ -1856,11 +4027,28 @@
     </w:p>
     <w:p>
       <w:pPr>
+        <w:pStyle w:val="ListParagraph"/>
+        <w:numPr>
+          <w:ilvl w:val="0"/>
+          <w:numId w:val="6"/>
+        </w:numPr>
+      </w:pPr>
+      <w:r>
+        <w:t>Järjeh</w:t>
+      </w:r>
+      <w:r>
+        <w:t>oidjate paneel</w:t>
+      </w:r>
+    </w:p>
+    <w:p>
+      <w:pPr>
         <w:pStyle w:val="Heading3"/>
       </w:pPr>
+      <w:bookmarkStart w:id="17" w:name="_Toc6218165"/>
       <w:r>
         <w:t>Kohandatavad filtrid</w:t>
       </w:r>
+      <w:bookmarkEnd w:id="17"/>
     </w:p>
     <w:p>
       <w:pPr>
@@ -1869,20 +4057,24 @@
           <w:i/>
         </w:rPr>
       </w:pPr>
+      <w:bookmarkStart w:id="18" w:name="_Toc6218166"/>
       <w:r>
         <w:rPr>
           <w:i/>
         </w:rPr>
         <w:t>PageName</w:t>
       </w:r>
+      <w:bookmarkEnd w:id="18"/>
     </w:p>
     <w:p>
       <w:pPr>
         <w:pStyle w:val="Heading3"/>
       </w:pPr>
+      <w:bookmarkStart w:id="19" w:name="_Toc6218167"/>
       <w:r>
         <w:t>Järjehoidjad</w:t>
       </w:r>
+      <w:bookmarkEnd w:id="19"/>
     </w:p>
     <w:p>
       <w:pPr>
@@ -1920,361 +4112,484 @@
     </w:p>
     <w:p>
       <w:r>
+        <w:t xml:space="preserve">Järjehoidjad lubavad arendajal kuvada kasutajale täpselt selliseid andmeid nagu vaja, samal ajal </w:t>
+      </w:r>
+      <w:r>
+        <w:t xml:space="preserve">jubaloodud raporte </w:t>
+      </w:r>
+      <w:r>
+        <w:t>taaskasutade</w:t>
+      </w:r>
+      <w:r>
+        <w:t>s</w:t>
+      </w:r>
+      <w:r>
+        <w:t xml:space="preserve">, meenutades </w:t>
+      </w:r>
+      <w:r>
+        <w:t xml:space="preserve">oma funktsioonilt </w:t>
+      </w:r>
+      <w:r>
+        <w:t>se</w:t>
+      </w:r>
+      <w:r>
+        <w:t>ega</w:t>
+      </w:r>
+      <w:r>
+        <w:t xml:space="preserve"> filtr</w:t>
+      </w:r>
+      <w:r>
+        <w:t>eid</w:t>
+      </w:r>
+      <w:r>
+        <w:t xml:space="preserve">. Erinevalt </w:t>
+      </w:r>
+      <w:r>
+        <w:t xml:space="preserve">aga </w:t>
+      </w:r>
+      <w:r>
+        <w:t>filtritest</w:t>
+      </w:r>
+      <w:r>
+        <w:t>, mida saab teades käsitletavaid andmevälju</w:t>
+      </w:r>
+      <w:r>
+        <w:t xml:space="preserve"> </w:t>
+      </w:r>
+      <w:r>
+        <w:t xml:space="preserve">koostada ka kliendipoolt, </w:t>
+      </w:r>
+      <w:r>
+        <w:t>on</w:t>
+      </w:r>
+      <w:r>
+        <w:t xml:space="preserve"> järjehoidjaid vaja enne kasutamist </w:t>
+      </w:r>
+      <w:r>
+        <w:t>ettenähtud keskkonna</w:t>
+      </w:r>
+      <w:r>
+        <w:t>s raportile lisada.</w:t>
+      </w:r>
+    </w:p>
+    <w:p>
+      <w:r>
+        <w:t xml:space="preserve">Märkamatuks muutmiseks kasutati </w:t>
+      </w:r>
+      <w:r>
+        <w:rPr>
+          <w:i/>
+        </w:rPr>
+        <w:t>powerBI</w:t>
+      </w:r>
+      <w:r>
+        <w:rPr>
+          <w:i/>
+        </w:rPr>
+        <w:t>-</w:t>
+      </w:r>
+      <w:r>
+        <w:rPr>
+          <w:i/>
+        </w:rPr>
+        <w:t>JS</w:t>
+      </w:r>
+      <w:r>
+        <w:rPr>
+          <w:i/>
+        </w:rPr>
+        <w:t xml:space="preserve"> </w:t>
+      </w:r>
+      <w:r>
+        <w:t xml:space="preserve">pakutud kaheosalist </w:t>
+      </w:r>
+      <w:r>
+        <w:rPr>
+          <w:i/>
+        </w:rPr>
+        <w:t>embed</w:t>
+      </w:r>
+      <w:r>
+        <w:t xml:space="preserve">-imist. Algul küsitakse raporti objekt, sellelt saab seejärel pärida või sellele rakendada väärtuseid ning objekti </w:t>
+      </w:r>
+      <w:r>
+        <w:rPr>
+          <w:i/>
+        </w:rPr>
+        <w:t>embed</w:t>
+      </w:r>
+      <w:r>
+        <w:t>-imine toimub viimasena.</w:t>
+      </w:r>
+    </w:p>
+    <w:p>
+      <w:r>
+        <w:t xml:space="preserve">Sõltuvalt rakendatud propsist saab kas </w:t>
+      </w:r>
+      <w:r>
+        <w:t xml:space="preserve">1) pärida nime järgi (otse) </w:t>
+      </w:r>
+      <w:r>
+        <w:t>2) pärida nime järgi (load) 3</w:t>
+      </w:r>
+      <w:r>
+        <w:t xml:space="preserve">) pärida järjekorranumbriga (load) </w:t>
+      </w:r>
+    </w:p>
+    <w:p>
+      <w:r>
+        <w:t>Milleks variant 1? Tundub pointless arvestades mu kasutusjuhte.</w:t>
+      </w:r>
+    </w:p>
+    <w:p>
+      <w:r>
+        <w:t>Kas</w:t>
+      </w:r>
+      <w:r>
+        <w:t xml:space="preserve"> bookmarki funktsionaalsus </w:t>
+      </w:r>
+      <w:r>
+        <w:t>liigutada Raportisse</w:t>
+      </w:r>
+      <w:r>
+        <w:t>? Arvestades, et (vist) ainult raportid saavad kasutada bookmarke.</w:t>
+      </w:r>
+    </w:p>
+    <w:p>
+      <w:pPr>
+        <w:pStyle w:val="Heading3"/>
+      </w:pPr>
+      <w:bookmarkStart w:id="20" w:name="_Toc6218168"/>
+      <w:r>
+        <w:t>Overriding Error Experience</w:t>
+      </w:r>
+      <w:bookmarkEnd w:id="20"/>
+    </w:p>
+    <w:p/>
+    <w:p>
+      <w:pPr>
+        <w:pStyle w:val="Heading2"/>
+      </w:pPr>
+      <w:bookmarkStart w:id="21" w:name="_Toc6218169"/>
+      <w:r>
+        <w:t>Testimine</w:t>
+      </w:r>
+      <w:bookmarkEnd w:id="21"/>
+    </w:p>
+    <w:p>
+      <w:r>
+        <w:t>Testid jagunevad kaheks. Ühed</w:t>
+      </w:r>
+      <w:r>
+        <w:t xml:space="preserve"> </w:t>
+      </w:r>
+      <w:r>
+        <w:t xml:space="preserve">kasutavad </w:t>
+      </w:r>
+      <w:r>
+        <w:rPr>
+          <w:i/>
+        </w:rPr>
+        <w:t>PowerBI-Javascript-</w:t>
+      </w:r>
+      <w:r>
+        <w:t>i</w:t>
+      </w:r>
+      <w:r>
+        <w:t xml:space="preserve"> valideerimismehhanisme ja </w:t>
+      </w:r>
+      <w:r>
+        <w:t>kontrollivad</w:t>
+      </w:r>
+      <w:r>
+        <w:t>, kas väärate</w:t>
+      </w:r>
+      <w:r>
+        <w:t xml:space="preserve"> või puudulike konfiguratsiooniobjekti</w:t>
+      </w:r>
+      <w:r>
+        <w:t xml:space="preserve"> parameetrite puhul heidetakse korrektne veateade. </w:t>
+      </w:r>
+      <w:r>
+        <w:t xml:space="preserve">Teised hindavad </w:t>
+      </w:r>
+      <w:r>
+        <w:t>olekumuutuseid visuaalobjekti pakutud funktsioonide kutsumisel.</w:t>
+      </w:r>
+    </w:p>
+    <w:p>
+      <w:pPr>
+        <w:pStyle w:val="Heading2"/>
+      </w:pPr>
+      <w:bookmarkStart w:id="22" w:name="_Toc6218170"/>
+      <w:r>
+        <w:t>Disainimuutused</w:t>
+      </w:r>
+      <w:bookmarkEnd w:id="22"/>
+    </w:p>
+    <w:p>
+      <w:pPr>
+        <w:rPr>
+          <w:color w:val="FF0000"/>
+        </w:rPr>
+      </w:pPr>
+      <w:r>
+        <w:rPr>
+          <w:color w:val="FF0000"/>
+        </w:rPr>
+        <w:t>Miks tegin klassist funktsiooni?</w:t>
+      </w:r>
+    </w:p>
+    <w:p>
+      <w:r>
+        <w:rPr>
+          <w:i/>
+        </w:rPr>
+        <w:t>PowerBI-react</w:t>
+      </w:r>
+      <w:r>
+        <w:t xml:space="preserve"> on oma sisulisele lihtsusele vaatamata liiga keeruliselt üles ehitatud. </w:t>
+      </w:r>
+      <w:r>
+        <w:t xml:space="preserve">Seda ümber tehes  lähtuti antud põhimõttetest: a) Liigse </w:t>
+      </w:r>
+      <w:r>
+        <w:t>eemaldamine</w:t>
+      </w:r>
+      <w:r>
+        <w:t xml:space="preserve"> b) Loetavuse parandamine </w:t>
+      </w:r>
+    </w:p>
+    <w:p>
+      <w:r>
+        <w:t xml:space="preserve">Liigset vältides eemaldati järgnevad </w:t>
+      </w:r>
+      <w:r>
+        <w:rPr>
+          <w:i/>
+        </w:rPr>
+        <w:t>React</w:t>
+      </w:r>
+      <w:r>
+        <w:t>-i</w:t>
+      </w:r>
+      <w:r>
+        <w:t xml:space="preserve"> elutsüklimeetodid: </w:t>
+      </w:r>
+      <w:r>
+        <w:rPr>
+          <w:i/>
+        </w:rPr>
+        <w:t>componentWillReceiveProps, componentDidUpdate, componentWillUnmount</w:t>
+      </w:r>
+      <w:r>
+        <w:t>.</w:t>
+      </w:r>
+    </w:p>
+    <w:p>
+      <w:pPr>
+        <w:rPr>
+          <w:b/>
+          <w:i/>
+        </w:rPr>
+      </w:pPr>
+      <w:r>
+        <w:rPr>
+          <w:b/>
+          <w:i/>
+        </w:rPr>
+        <w:t>componentDidMount</w:t>
+      </w:r>
+    </w:p>
+    <w:p>
+      <w:pPr>
+        <w:rPr>
+          <w:b/>
+          <w:i/>
+          <w:color w:val="FF0000"/>
+        </w:rPr>
+      </w:pPr>
+      <w:r>
+        <w:rPr>
+          <w:b/>
+          <w:i/>
+          <w:color w:val="FF0000"/>
+        </w:rPr>
         <w:lastRenderedPageBreak/>
-        <w:t xml:space="preserve">Järjehoidjad lubavad arendajal kuvada kasutajale täpselt selliseid andmeid nagu vaja, samal ajal taaskasutades infograafikuid, meenutades selle poolt filtrite funktsiooni. Erinevalt filtritest aga </w:t>
-      </w:r>
-      <w:r>
-        <w:t>on vaja infograafi enne ettenähtud keskkonna kaudu redigeerida, et vajalikud järjehoidjad oleksid saadaval.</w:t>
-      </w:r>
-    </w:p>
-    <w:p>
-      <w:r>
-        <w:t xml:space="preserve">Märkamatuks muutmiseks kasutati </w:t>
-      </w:r>
-      <w:r>
-        <w:rPr>
-          <w:i/>
-        </w:rPr>
-        <w:t>powerBI</w:t>
-      </w:r>
-      <w:r>
-        <w:rPr>
-          <w:i/>
-        </w:rPr>
+        <w:t>PS! Seda ei eemaldatud, vaid see pandi useEffects hooki</w:t>
+      </w:r>
+      <w:r>
+        <w:rPr>
+          <w:b/>
+          <w:i/>
+          <w:color w:val="FF0000"/>
+        </w:rPr>
+        <w:t xml:space="preserve"> abil koos componentDidUpdateiga kokku.</w:t>
+      </w:r>
+    </w:p>
+    <w:p>
+      <w:r>
+        <w:t>Funktsiooni kutsutakse komponendi elutsükli jooksul vaid korra – pärast esimest renderdust.</w:t>
+      </w:r>
+      <w:r>
+        <w:t xml:space="preserve"> </w:t>
+      </w:r>
+    </w:p>
+    <w:p>
+      <w:pPr>
+        <w:rPr>
+          <w:b/>
+          <w:i/>
+        </w:rPr>
+      </w:pPr>
+      <w:r>
+        <w:rPr>
+          <w:b/>
+          <w:i/>
+        </w:rPr>
+        <w:t>c</w:t>
+      </w:r>
+      <w:r>
+        <w:rPr>
+          <w:b/>
+          <w:i/>
+        </w:rPr>
+        <w:t>omponentWillReceiveProps</w:t>
+      </w:r>
+    </w:p>
+    <w:p>
+      <w:r>
+        <w:t xml:space="preserve">Funktsiooni kutsutakse, kui </w:t>
+      </w:r>
+      <w:r>
+        <w:rPr>
+          <w:i/>
+        </w:rPr>
+        <w:t>mount</w:t>
+      </w:r>
+      <w:r>
         <w:t>-</w:t>
       </w:r>
       <w:r>
-        <w:rPr>
-          <w:i/>
-        </w:rPr>
-        <w:t>JS</w:t>
-      </w:r>
-      <w:r>
-        <w:rPr>
-          <w:i/>
-        </w:rPr>
+        <w:t xml:space="preserve">itud komponent saab uued </w:t>
+      </w:r>
+      <w:r>
+        <w:rPr>
+          <w:i/>
+        </w:rPr>
+        <w:t>props</w:t>
+      </w:r>
+      <w:r>
+        <w:t>-id</w:t>
+      </w:r>
+      <w:r>
+        <w:t>, aga enne, kui nende põhjal komponendi kuva uuendatakse</w:t>
+      </w:r>
+      <w:r>
+        <w:t xml:space="preserve">. </w:t>
+      </w:r>
+      <w:r>
+        <w:t xml:space="preserve">Selle kasutamine on põhjendatav, kui on vaja sissetulevaid parameetreid kontrollida ja ümber kirjutada enne, kui nad komponendis muutusi esile toovad. Integreeritud PowerBI komponent ei renderda ennast aga otseselt olekusmuutusest ega uutest parameetritest tingituna, vaid siis, kui kutsutakse otseselt </w:t>
+      </w:r>
+      <w:r>
+        <w:rPr>
+          <w:i/>
+        </w:rPr>
+        <w:t>embed()</w:t>
+      </w:r>
+      <w:r>
+        <w:t xml:space="preserve"> meetodit. </w:t>
+      </w:r>
+      <w:r>
+        <w:rPr>
+          <w:b/>
+        </w:rPr>
+        <w:t>Testin, kuidas süsteem praegu töötab, kui uuendan configi.</w:t>
+      </w:r>
+      <w:r>
+        <w:t xml:space="preserve"> Vastus:</w:t>
+      </w:r>
+      <w:r>
+        <w:t xml:space="preserve"> ei tööta paremini, iframe ikkagi renderdab ennast uuesti. (Pane koodinäide.)</w:t>
+      </w:r>
+    </w:p>
+    <w:p>
+      <w:pPr>
+        <w:rPr>
+          <w:b/>
+          <w:i/>
+        </w:rPr>
+      </w:pPr>
+      <w:r>
+        <w:rPr>
+          <w:b/>
+          <w:i/>
+        </w:rPr>
+        <w:t>c</w:t>
+      </w:r>
+      <w:r>
+        <w:rPr>
+          <w:b/>
+          <w:i/>
+        </w:rPr>
+        <w:t>omponentWillUnmount</w:t>
+      </w:r>
+    </w:p>
+    <w:p>
+      <w:pPr>
+        <w:rPr>
+          <w:b/>
+        </w:rPr>
+      </w:pPr>
+      <w:r>
+        <w:t>Funktsiooni kutsutakse</w:t>
+      </w:r>
+      <w:r>
+        <w:t xml:space="preserve">, kui komponent eemaldatakse DOM-ist ning on mõeldud selleks, et lõpetada </w:t>
+      </w:r>
+      <w:r>
+        <w:rPr>
+          <w:i/>
+        </w:rPr>
+        <w:t>subscriber</w:t>
+      </w:r>
+      <w:r>
+        <w:t xml:space="preserve"> tüüpi meetodeid, et need asjata taustal edasi ei käivituks. Varasemas järgus kutsuti selles funktsioonis </w:t>
+      </w:r>
+      <w:r>
+        <w:rPr>
+          <w:i/>
+        </w:rPr>
+        <w:t>powerbi-js Service</w:t>
+      </w:r>
+      <w:r>
+        <w:t xml:space="preserve"> objektilt </w:t>
+      </w:r>
+      <w:r>
+        <w:rPr>
+          <w:i/>
+        </w:rPr>
+        <w:t>reset()</w:t>
+      </w:r>
+      <w:r>
+        <w:t xml:space="preserve"> meetodit, mis haagib genereeritud </w:t>
+      </w:r>
+      <w:r>
+        <w:rPr>
+          <w:i/>
+        </w:rPr>
+        <w:t>iframei</w:t>
+      </w:r>
+      <w:r>
+        <w:t xml:space="preserve"> lahti vastavast DOM elemendist. See on aga üleliigne, sest vastav element on genereeritud samas komponendis mis iframe ning </w:t>
+      </w:r>
+      <w:r>
+        <w:t>komponendi</w:t>
+      </w:r>
+      <w:r>
         <w:t xml:space="preserve"> </w:t>
       </w:r>
       <w:r>
-        <w:t xml:space="preserve">pakutud kaheosalist </w:t>
-      </w:r>
-      <w:r>
-        <w:rPr>
-          <w:i/>
-        </w:rPr>
-        <w:t>embed</w:t>
-      </w:r>
-      <w:r>
-        <w:t xml:space="preserve">-imist. Algul küsitakse raporti objekt, sellelt saab seejärel pärida või sellele rakendada väärtuseid ning objekti </w:t>
-      </w:r>
-      <w:r>
-        <w:rPr>
-          <w:i/>
-        </w:rPr>
-        <w:t>embed</w:t>
-      </w:r>
-      <w:r>
-        <w:t>-imine toimub viimasena.</w:t>
-      </w:r>
-    </w:p>
-    <w:p>
-      <w:r>
-        <w:t xml:space="preserve">Sõltuvalt rakendatud propsist saab kas </w:t>
-      </w:r>
-      <w:r>
-        <w:t xml:space="preserve">1) pärida nime järgi (otse) </w:t>
-      </w:r>
-      <w:r>
-        <w:t>2</w:t>
-      </w:r>
-      <w:r>
-        <w:t>) pärida nime järgi (load)</w:t>
-      </w:r>
-      <w:r>
-        <w:t xml:space="preserve"> 3</w:t>
-      </w:r>
-      <w:r>
-        <w:t xml:space="preserve">) pärida järjekorranumbriga (load) </w:t>
-      </w:r>
-    </w:p>
-    <w:p>
-      <w:r>
-        <w:t>Milleks variant 1? Tundub pointless arvestades mu kasutusjuhte.</w:t>
-      </w:r>
-    </w:p>
-    <w:p>
-      <w:r>
-        <w:t>Ei saa küsida bookmarke enne renderdamist??</w:t>
-      </w:r>
-    </w:p>
-    <w:p>
-      <w:r>
-        <w:t>Kuhu bookmarki funktsionaalsus kirjutada? Arvestades, et (vist) ainult raportid saavad kasutada bookmarke.</w:t>
-      </w:r>
-    </w:p>
-    <w:p>
-      <w:pPr>
-        <w:pStyle w:val="Heading3"/>
-      </w:pPr>
-      <w:r>
-        <w:t>Overriding Error Experience</w:t>
-      </w:r>
-    </w:p>
-    <w:p/>
-    <w:p>
-      <w:pPr>
-        <w:pStyle w:val="Heading2"/>
-      </w:pPr>
-      <w:r>
-        <w:t>Testimine</w:t>
-      </w:r>
-    </w:p>
-    <w:p>
-      <w:r>
-        <w:t xml:space="preserve">Teegi testimist soovis react-powerbi arendaja. Testide üldine iseloom on kontrollida kasutataud valideerimismehhanisme ja jälgida, kas väärate parameetrite puhul heidetakse korrektne veateade. </w:t>
-      </w:r>
-    </w:p>
-    <w:p>
-      <w:pPr>
-        <w:pStyle w:val="Heading2"/>
-      </w:pPr>
-      <w:r>
-        <w:t>Disainimuutused</w:t>
-      </w:r>
-    </w:p>
-    <w:p>
-      <w:r>
-        <w:t>Miks tegin klassist funktsiooni?</w:t>
-      </w:r>
-    </w:p>
-    <w:p>
-      <w:r>
-        <w:rPr>
-          <w:i/>
-        </w:rPr>
-        <w:t>PowerBI-react</w:t>
-      </w:r>
-      <w:r>
-        <w:t xml:space="preserve"> on oma sisulisele lihtsusele vaatamata liiga keeruliselt üles ehitatud. </w:t>
-      </w:r>
-      <w:r>
-        <w:t>Seda ümber tehes  lähtuti antud põhimõttetest: a) Liigse vältimine b) Loetavuse parandamine c)</w:t>
-      </w:r>
-    </w:p>
-    <w:p>
-      <w:r>
-        <w:t xml:space="preserve">Liigset vältides eemaldati järgnevad React elutsükli meetodid: </w:t>
-      </w:r>
-      <w:r>
-        <w:rPr>
-          <w:i/>
-        </w:rPr>
-        <w:t>componentWillReceiveProps, componentDidUpdate, componentWillUnmount</w:t>
-      </w:r>
-      <w:r>
-        <w:t>.</w:t>
-      </w:r>
-    </w:p>
-    <w:p>
-      <w:pPr>
-        <w:rPr>
-          <w:b/>
-          <w:i/>
-        </w:rPr>
-      </w:pPr>
-      <w:r>
-        <w:rPr>
-          <w:b/>
-          <w:i/>
-        </w:rPr>
-        <w:t>componentDidMount</w:t>
-      </w:r>
-    </w:p>
-    <w:p>
-      <w:pPr>
-        <w:rPr>
-          <w:b/>
-          <w:i/>
-        </w:rPr>
-      </w:pPr>
-      <w:r>
-        <w:rPr>
-          <w:b/>
-          <w:i/>
-        </w:rPr>
-        <w:t>PS! Seda ei eemaldatud, vaid see pandi useEffects hooki</w:t>
-      </w:r>
-      <w:r>
-        <w:rPr>
-          <w:b/>
-          <w:i/>
-        </w:rPr>
-        <w:t xml:space="preserve"> abil koos componentDidUpdateiga kokku.</w:t>
-      </w:r>
-    </w:p>
-    <w:p>
-      <w:r>
-        <w:t>Funktsiooni kutsutakse komponendi elutsükli jooksul vaid korra – pärast esimest renderdust.</w:t>
-      </w:r>
-      <w:r>
-        <w:t xml:space="preserve"> </w:t>
-      </w:r>
-    </w:p>
-    <w:p>
-      <w:pPr>
-        <w:rPr>
-          <w:b/>
-          <w:i/>
-        </w:rPr>
-      </w:pPr>
-      <w:r>
-        <w:rPr>
-          <w:b/>
-          <w:i/>
-        </w:rPr>
-        <w:t>c</w:t>
-      </w:r>
-      <w:r>
-        <w:rPr>
-          <w:b/>
-          <w:i/>
-        </w:rPr>
-        <w:t>omponentWillReceiveProps</w:t>
-      </w:r>
-    </w:p>
-    <w:p>
-      <w:r>
-        <w:t xml:space="preserve">Funktsiooni kutsutakse, kui </w:t>
-      </w:r>
-      <w:r>
-        <w:rPr>
-          <w:i/>
-        </w:rPr>
-        <w:t>mount</w:t>
-      </w:r>
-      <w:r>
-        <w:t>-</w:t>
-      </w:r>
-      <w:r>
-        <w:t xml:space="preserve">itud komponent saab uued </w:t>
-      </w:r>
-      <w:r>
-        <w:rPr>
-          <w:i/>
-        </w:rPr>
-        <w:t>props</w:t>
-      </w:r>
-      <w:r>
-        <w:t>-id</w:t>
-      </w:r>
-      <w:r>
-        <w:t>, aga enne, kui nende põhjal komponendi kuva uuendatakse</w:t>
-      </w:r>
-      <w:r>
-        <w:t xml:space="preserve">. </w:t>
-      </w:r>
-      <w:r>
-        <w:t xml:space="preserve">Selle kasutamine on põhjendatav, kui on vaja sissetulevaid parameetreid kontrollida ja ümber kirjutada enne, kui nad komponendis muutusi esile toovad. Integreeritud PowerBI komponent ei renderda ennast aga otseselt olekusmuutusest ega uutest parameetritest tingituna, vaid siis, kui kutsutakse otseselt </w:t>
-      </w:r>
-      <w:r>
-        <w:rPr>
-          <w:i/>
-        </w:rPr>
-        <w:t>embed()</w:t>
-      </w:r>
-      <w:r>
-        <w:t xml:space="preserve"> meetodit. </w:t>
-      </w:r>
-      <w:r>
-        <w:rPr>
-          <w:b/>
-        </w:rPr>
-        <w:t>Testin, kuidas süsteem praegu töötab, kui uuendan configi.</w:t>
-      </w:r>
-      <w:r>
-        <w:t xml:space="preserve"> Vastus:</w:t>
-      </w:r>
-      <w:r>
-        <w:t xml:space="preserve"> ei tööta paremini, iframe ikkagi renderdab ennast uuesti. (Pane koodinäide.)</w:t>
-      </w:r>
-    </w:p>
-    <w:p>
-      <w:pPr>
-        <w:rPr>
-          <w:b/>
-          <w:i/>
-        </w:rPr>
-      </w:pPr>
-      <w:r>
-        <w:rPr>
-          <w:b/>
-          <w:i/>
-        </w:rPr>
-        <w:t>c</w:t>
-      </w:r>
-      <w:r>
-        <w:rPr>
-          <w:b/>
-          <w:i/>
-        </w:rPr>
-        <w:t>omponentWillUnmount</w:t>
-      </w:r>
-    </w:p>
-    <w:p>
-      <w:pPr>
-        <w:rPr>
-          <w:b/>
-        </w:rPr>
-      </w:pPr>
-      <w:r>
-        <w:t>Funktsiooni kutsutakse</w:t>
-      </w:r>
-      <w:r>
-        <w:t xml:space="preserve">, kui komponent eemaldatakse DOM-ist ning on mõeldud selleks, et lõpetada </w:t>
-      </w:r>
-      <w:r>
-        <w:rPr>
-          <w:i/>
-        </w:rPr>
-        <w:t>subscriber</w:t>
-      </w:r>
-      <w:r>
-        <w:t xml:space="preserve"> tüüpi meetodeid, et need asjata taustal edasi ei käivituks. Varasemas järgus kutsuti selles funktsioonis </w:t>
-      </w:r>
-      <w:r>
-        <w:rPr>
-          <w:i/>
-        </w:rPr>
-        <w:t>powerbi-js Service</w:t>
-      </w:r>
-      <w:r>
-        <w:t xml:space="preserve"> objektilt </w:t>
-      </w:r>
-      <w:r>
-        <w:rPr>
-          <w:i/>
-        </w:rPr>
-        <w:t>reset()</w:t>
-      </w:r>
-      <w:r>
-        <w:t xml:space="preserve"> meetodit, mis haagib genereeritud </w:t>
-      </w:r>
-      <w:r>
-        <w:rPr>
-          <w:i/>
-        </w:rPr>
-        <w:t>iframei</w:t>
-      </w:r>
-      <w:r>
-        <w:t xml:space="preserve"> lahti vastavast DOM elemendist. See on aga üleliigne, sest vastav element on genereeritud samas komponendis mis iframe ning </w:t>
-      </w:r>
-      <w:r>
-        <w:t>komponendi</w:t>
-      </w:r>
-      <w:r>
-        <w:t xml:space="preserve"> </w:t>
-      </w:r>
-      <w:r>
         <w:rPr>
           <w:i/>
         </w:rPr>
@@ -2284,29 +4599,16 @@
         <w:t>-imisel hävi</w:t>
       </w:r>
       <w:r>
-        <w:t xml:space="preserve">vad kõik tema lapsed. (VIIDE) </w:t>
-      </w:r>
-    </w:p>
-    <w:p>
-      <w:r>
-        <w:lastRenderedPageBreak/>
-        <w:t>Mida .reset() teeb? “</w:t>
-      </w:r>
-      <w:r>
-        <w:rPr>
-          <w:i/>
-        </w:rPr>
-        <w:t>Given an HTML element that has a component embedded within it, removes the component from the list of embedded components, removes the association between the element and the component, and removes the iframe.”</w:t>
-      </w:r>
-    </w:p>
-    <w:p>
-      <w:r>
-        <w:t>Arvestades, et Embedder genereerib ise divi, mille külge iframe läheb, siis kas reset pole mitte üleliigne?</w:t>
-      </w:r>
-    </w:p>
-    <w:p>
-      <w:r>
-        <w:t>Uuri, mis täpselt Reacti komponendiga juhtub, kui ta elu lõpeb.</w:t>
+        <w:t>vad kõik tema lapsed. (</w:t>
+      </w:r>
+      <w:r>
+        <w:rPr>
+          <w:color w:val="FF0000"/>
+        </w:rPr>
+        <w:t>VIIDE</w:t>
+      </w:r>
+      <w:r>
+        <w:t xml:space="preserve">) </w:t>
       </w:r>
     </w:p>
     <w:p>
@@ -2338,7 +4640,16 @@
         <w:t>CSS</w:t>
       </w:r>
       <w:r>
-        <w:t>-i kaudu (VIIDE).</w:t>
+        <w:t>-i kaudu (</w:t>
+      </w:r>
+      <w:r>
+        <w:rPr>
+          <w:color w:val="FF0000"/>
+        </w:rPr>
+        <w:t>VIIDE</w:t>
+      </w:r>
+      <w:r>
+        <w:t>).</w:t>
       </w:r>
       <w:r>
         <w:t xml:space="preserve"> Et garanteerida sujuv integratsioon potentsiaalse </w:t>
@@ -2361,13 +4672,54 @@
       <w:r>
         <w:t>komponentile püsistiil, mis sunnib teda alati olema sama suur vanemkomponendiga.</w:t>
       </w:r>
-    </w:p>
-    <w:p>
+      <w:r>
+        <w:t xml:space="preserve"> See aitab eraldada üksteisest funktsionaalsuse ning stiliseerimise, luues koodikirjutajale selgemad arendustingimused.</w:t>
+      </w:r>
+    </w:p>
+    <w:p>
+      <w:pPr>
+        <w:rPr>
+          <w:color w:val="FF0000"/>
+        </w:rPr>
+      </w:pPr>
       <w:r>
         <w:t xml:space="preserve">Komponendist eemaldati osa koodist, mis </w:t>
       </w:r>
       <w:r>
-        <w:t xml:space="preserve">asendab parameetritest vaid muutunud väärtused. Sellist lähenemist kasutatakse, et vähendada koormust komponentide taasrenderdamisel. Kuna kõik parameetrid lähevad aga </w:t>
+        <w:t xml:space="preserve">uute </w:t>
+      </w:r>
+      <w:r>
+        <w:t>parameetrite</w:t>
+      </w:r>
+      <w:r>
+        <w:t xml:space="preserve"> ilmnemisel kopeerib ümber</w:t>
+      </w:r>
+      <w:r>
+        <w:t xml:space="preserve"> vaid muutunud väärtused. </w:t>
+      </w:r>
+      <w:r>
+        <w:t>Võib oleteaga, et s</w:t>
+      </w:r>
+      <w:r>
+        <w:t>ellist lähenemist kasutatakse koormus</w:t>
+      </w:r>
+      <w:r>
+        <w:t>e vähendamiseks</w:t>
+      </w:r>
+      <w:r>
+        <w:t xml:space="preserve"> komponen</w:t>
+      </w:r>
+      <w:r>
+        <w:t>di</w:t>
+      </w:r>
+      <w:r>
+        <w:t xml:space="preserve"> taas</w:t>
+      </w:r>
+      <w:r>
+        <w:t>visualiseerimisel</w:t>
+      </w:r>
+      <w:r>
+        <w:t xml:space="preserve">. Kuna kõik parameetrid lähevad aga </w:t>
       </w:r>
       <w:r>
         <w:rPr>
@@ -2379,8 +4731,37 @@
         <w:t>konfiguratsioonfaili, ei oma selline disain siinkohal tähtsust.</w:t>
       </w:r>
       <w:r>
-        <w:t xml:space="preserve"> (VIIDE)</w:t>
-      </w:r>
+        <w:t xml:space="preserve"> (</w:t>
+      </w:r>
+      <w:r>
+        <w:rPr>
+          <w:color w:val="FF0000"/>
+        </w:rPr>
+        <w:t>VIIDE</w:t>
+      </w:r>
+      <w:r>
+        <w:rPr>
+          <w:color w:val="FF0000"/>
+        </w:rPr>
+        <w:t xml:space="preserve"> ja põhjendus toetudes Reacti renderdus põhimõttetele</w:t>
+      </w:r>
+      <w:r>
+        <w:t>)</w:t>
+      </w:r>
+      <w:r>
+        <w:br/>
+      </w:r>
+      <w:r>
+        <w:br/>
+      </w:r>
+      <w:r>
+        <w:rPr>
+          <w:color w:val="FF0000"/>
+        </w:rPr>
+        <w:t>Defaultprops: kas jätta undefined või teha ternary loogika? Ternary loogika, kuigi tõenäoliselt ebavajalik, muudab koodi tulevikus loetavamaks. Teisalt kui undefined loogika peaks kunagi muutuma?</w:t>
+      </w:r>
+      <w:bookmarkStart w:id="23" w:name="_GoBack"/>
+      <w:bookmarkEnd w:id="23"/>
     </w:p>
     <w:p>
       <w:r>
@@ -2391,61 +4772,148 @@
       <w:pPr>
         <w:pStyle w:val="Heading1"/>
       </w:pPr>
-      <w:bookmarkStart w:id="13" w:name="_Toc3758369"/>
+      <w:bookmarkStart w:id="24" w:name="_Toc6218171"/>
       <w:r>
         <w:lastRenderedPageBreak/>
         <w:t>Analüüs</w:t>
       </w:r>
-      <w:bookmarkEnd w:id="13"/>
+      <w:bookmarkEnd w:id="24"/>
     </w:p>
     <w:p>
       <w:pPr>
         <w:pStyle w:val="Heading2"/>
       </w:pPr>
-      <w:r>
-        <w:t>Mida teeksin paremini?</w:t>
-      </w:r>
-    </w:p>
-    <w:p>
-      <w:r>
-        <w:t xml:space="preserve">Peale etteantu (tüübid ja testid) on nõudlus pärit MicroSofti kasutusjuhtudest. Kuna need on esile toodud, olen eeldanud, et tegemist on vajaliku funktsionaalsusea ning et validatsioon(?) on nende institutsiooni poolt juba tehtud. Tulevikus tuleks teegi pakutavad teenused kindlasti otsese nõudlusega vastavusse panna. </w:t>
+      <w:bookmarkStart w:id="25" w:name="_Toc6218172"/>
+      <w:r>
+        <w:t xml:space="preserve">Mida </w:t>
+      </w:r>
+      <w:r>
+        <w:t>teha</w:t>
+      </w:r>
+      <w:r>
+        <w:t xml:space="preserve"> paremini?</w:t>
+      </w:r>
+      <w:bookmarkEnd w:id="25"/>
+    </w:p>
+    <w:p>
+      <w:pPr>
+        <w:rPr>
+          <w:color w:val="FF0000"/>
+        </w:rPr>
+      </w:pPr>
+      <w:r>
+        <w:rPr>
+          <w:color w:val="FF0000"/>
+        </w:rPr>
+        <w:t>Peale etteantu (tüübid ja testid) on nõudlus pärit Micro</w:t>
+      </w:r>
+      <w:r>
+        <w:rPr>
+          <w:color w:val="FF0000"/>
+        </w:rPr>
+        <w:t>s</w:t>
+      </w:r>
+      <w:r>
+        <w:rPr>
+          <w:color w:val="FF0000"/>
+        </w:rPr>
+        <w:t xml:space="preserve">ofti kasutusjuhtudest. Tulevikus tuleks teegi pakutavad teenused kindlasti otsese nõudlusega vastavusse panna. </w:t>
+      </w:r>
+    </w:p>
+    <w:p>
+      <w:pPr>
+        <w:rPr>
+          <w:color w:val="FF0000"/>
+        </w:rPr>
+      </w:pPr>
+      <w:r>
+        <w:rPr>
+          <w:color w:val="FF0000"/>
+        </w:rPr>
+        <w:t>Kui ma poleks teinud vahele extra komponente (Report, Dashboard, Tile), peab uute parameetrite kasutamiseks teeki muutma.</w:t>
       </w:r>
     </w:p>
     <w:p>
       <w:pPr>
         <w:pStyle w:val="Heading2"/>
       </w:pPr>
+      <w:bookmarkStart w:id="26" w:name="_Toc6218173"/>
       <w:r>
         <w:t>Mida teha tulevikus?</w:t>
       </w:r>
-    </w:p>
-    <w:p>
-      <w:pPr>
-        <w:rPr>
-          <w:sz w:val="26"/>
-          <w:szCs w:val="26"/>
-        </w:rPr>
-      </w:pPr>
-      <w:r>
-        <w:t xml:space="preserve">Kahepoolne suhtlus. Et kui on autoriseeritud kasutaja saab too teha ka teatud muutuseid (nt. luua oma bookmarke kasutades </w:t>
-      </w:r>
-      <w:r>
-        <w:rPr>
-          <w:i/>
-        </w:rPr>
-        <w:t xml:space="preserve">Base64 </w:t>
-      </w:r>
-      <w:r>
-        <w:t>state</w:t>
-      </w:r>
-      <w:r>
-        <w:t>-</w:t>
-      </w:r>
-      <w:r>
-        <w:t>i</w:t>
-      </w:r>
-      <w:r>
-        <w:t>).</w:t>
+      <w:bookmarkEnd w:id="26"/>
+    </w:p>
+    <w:p>
+      <w:pPr>
+        <w:rPr>
+          <w:color w:val="FF0000"/>
+        </w:rPr>
+      </w:pPr>
+      <w:r>
+        <w:rPr>
+          <w:color w:val="FF0000"/>
+        </w:rPr>
+        <w:t>Kahepoolne suhtlus. Et kui on autoriseeritud kasutaja saab too teha ka teatud</w:t>
+      </w:r>
+      <w:r>
+        <w:rPr>
+          <w:color w:val="FF0000"/>
+        </w:rPr>
+        <w:t xml:space="preserve"> jäävaid</w:t>
+      </w:r>
+      <w:r>
+        <w:rPr>
+          <w:color w:val="FF0000"/>
+        </w:rPr>
+        <w:t xml:space="preserve"> muutuseid </w:t>
+      </w:r>
+      <w:r>
+        <w:rPr>
+          <w:color w:val="FF0000"/>
+        </w:rPr>
+        <w:t>(nt isiklikud järjehoidjad)</w:t>
+      </w:r>
+    </w:p>
+    <w:p>
+      <w:pPr>
+        <w:pStyle w:val="Heading2"/>
+      </w:pPr>
+      <w:r>
+        <w:t>Kas midagi sarnast on tehtud?</w:t>
+      </w:r>
+    </w:p>
+    <w:p>
+      <w:pPr>
+        <w:rPr>
+          <w:color w:val="FF0000"/>
+        </w:rPr>
+      </w:pPr>
+      <w:r>
+        <w:rPr>
+          <w:color w:val="FF0000"/>
+        </w:rPr>
+        <w:t>Microsoftil oli endal varem reacti ja powerbi teek. Enam mitte. Uuri miks? Mida see täpsemalt pakkus?</w:t>
+      </w:r>
+    </w:p>
+    <w:p>
+      <w:r>
+        <w:rPr>
+          <w:color w:val="FF0000"/>
+        </w:rPr>
+        <w:t xml:space="preserve">Kuidas näevad välja teiste </w:t>
+      </w:r>
+      <w:r>
+        <w:rPr>
+          <w:i/>
+          <w:color w:val="FF0000"/>
+        </w:rPr>
+        <w:t xml:space="preserve">frontend </w:t>
+      </w:r>
+      <w:r>
+        <w:rPr>
+          <w:color w:val="FF0000"/>
+        </w:rPr>
+        <w:t>raamistikke (Angular, Vue) powerbi integratsioonid? On need olemas?</w:t>
       </w:r>
       <w:r>
         <w:br/>
@@ -2458,12 +4926,12 @@
       <w:pPr>
         <w:pStyle w:val="Heading1"/>
       </w:pPr>
-      <w:bookmarkStart w:id="14" w:name="_Toc3758370"/>
+      <w:bookmarkStart w:id="27" w:name="_Toc6218174"/>
       <w:r>
         <w:lastRenderedPageBreak/>
         <w:t>Kokkuvõte</w:t>
       </w:r>
-      <w:bookmarkEnd w:id="14"/>
+      <w:bookmarkEnd w:id="27"/>
     </w:p>
     <w:sectPr>
       <w:pgSz w:w="11906" w:h="17338"/>
@@ -2903,6 +5371,119 @@
     </w:lvl>
   </w:abstractNum>
   <w:abstractNum w:abstractNumId="4" w15:restartNumberingAfterBreak="0">
+    <w:nsid w:val="5E2F7391"/>
+    <w:multiLevelType w:val="hybridMultilevel"/>
+    <w:tmpl w:val="AD308DFC"/>
+    <w:lvl w:ilvl="0" w:tplc="04090001">
+      <w:start w:val="1"/>
+      <w:numFmt w:val="bullet"/>
+      <w:lvlText w:val=""/>
+      <w:lvlJc w:val="left"/>
+      <w:pPr>
+        <w:ind w:left="3600" w:hanging="360"/>
+      </w:pPr>
+      <w:rPr>
+        <w:rFonts w:ascii="Symbol" w:hAnsi="Symbol" w:hint="default"/>
+      </w:rPr>
+    </w:lvl>
+    <w:lvl w:ilvl="1" w:tplc="04090003" w:tentative="1">
+      <w:start w:val="1"/>
+      <w:numFmt w:val="bullet"/>
+      <w:lvlText w:val="o"/>
+      <w:lvlJc w:val="left"/>
+      <w:pPr>
+        <w:ind w:left="4320" w:hanging="360"/>
+      </w:pPr>
+      <w:rPr>
+        <w:rFonts w:ascii="Courier New" w:hAnsi="Courier New" w:cs="Courier New" w:hint="default"/>
+      </w:rPr>
+    </w:lvl>
+    <w:lvl w:ilvl="2" w:tplc="04090005" w:tentative="1">
+      <w:start w:val="1"/>
+      <w:numFmt w:val="bullet"/>
+      <w:lvlText w:val=""/>
+      <w:lvlJc w:val="left"/>
+      <w:pPr>
+        <w:ind w:left="5040" w:hanging="360"/>
+      </w:pPr>
+      <w:rPr>
+        <w:rFonts w:ascii="Wingdings" w:hAnsi="Wingdings" w:hint="default"/>
+      </w:rPr>
+    </w:lvl>
+    <w:lvl w:ilvl="3" w:tplc="04090001" w:tentative="1">
+      <w:start w:val="1"/>
+      <w:numFmt w:val="bullet"/>
+      <w:lvlText w:val=""/>
+      <w:lvlJc w:val="left"/>
+      <w:pPr>
+        <w:ind w:left="5760" w:hanging="360"/>
+      </w:pPr>
+      <w:rPr>
+        <w:rFonts w:ascii="Symbol" w:hAnsi="Symbol" w:hint="default"/>
+      </w:rPr>
+    </w:lvl>
+    <w:lvl w:ilvl="4" w:tplc="04090003" w:tentative="1">
+      <w:start w:val="1"/>
+      <w:numFmt w:val="bullet"/>
+      <w:lvlText w:val="o"/>
+      <w:lvlJc w:val="left"/>
+      <w:pPr>
+        <w:ind w:left="6480" w:hanging="360"/>
+      </w:pPr>
+      <w:rPr>
+        <w:rFonts w:ascii="Courier New" w:hAnsi="Courier New" w:cs="Courier New" w:hint="default"/>
+      </w:rPr>
+    </w:lvl>
+    <w:lvl w:ilvl="5" w:tplc="04090005" w:tentative="1">
+      <w:start w:val="1"/>
+      <w:numFmt w:val="bullet"/>
+      <w:lvlText w:val=""/>
+      <w:lvlJc w:val="left"/>
+      <w:pPr>
+        <w:ind w:left="7200" w:hanging="360"/>
+      </w:pPr>
+      <w:rPr>
+        <w:rFonts w:ascii="Wingdings" w:hAnsi="Wingdings" w:hint="default"/>
+      </w:rPr>
+    </w:lvl>
+    <w:lvl w:ilvl="6" w:tplc="04090001" w:tentative="1">
+      <w:start w:val="1"/>
+      <w:numFmt w:val="bullet"/>
+      <w:lvlText w:val=""/>
+      <w:lvlJc w:val="left"/>
+      <w:pPr>
+        <w:ind w:left="7920" w:hanging="360"/>
+      </w:pPr>
+      <w:rPr>
+        <w:rFonts w:ascii="Symbol" w:hAnsi="Symbol" w:hint="default"/>
+      </w:rPr>
+    </w:lvl>
+    <w:lvl w:ilvl="7" w:tplc="04090003" w:tentative="1">
+      <w:start w:val="1"/>
+      <w:numFmt w:val="bullet"/>
+      <w:lvlText w:val="o"/>
+      <w:lvlJc w:val="left"/>
+      <w:pPr>
+        <w:ind w:left="8640" w:hanging="360"/>
+      </w:pPr>
+      <w:rPr>
+        <w:rFonts w:ascii="Courier New" w:hAnsi="Courier New" w:cs="Courier New" w:hint="default"/>
+      </w:rPr>
+    </w:lvl>
+    <w:lvl w:ilvl="8" w:tplc="04090005" w:tentative="1">
+      <w:start w:val="1"/>
+      <w:numFmt w:val="bullet"/>
+      <w:lvlText w:val=""/>
+      <w:lvlJc w:val="left"/>
+      <w:pPr>
+        <w:ind w:left="9360" w:hanging="360"/>
+      </w:pPr>
+      <w:rPr>
+        <w:rFonts w:ascii="Wingdings" w:hAnsi="Wingdings" w:hint="default"/>
+      </w:rPr>
+    </w:lvl>
+  </w:abstractNum>
+  <w:abstractNum w:abstractNumId="5" w15:restartNumberingAfterBreak="0">
     <w:nsid w:val="7D7A0FC6"/>
     <w:multiLevelType w:val="hybridMultilevel"/>
     <w:tmpl w:val="C72C615A"/>
@@ -3015,7 +5596,120 @@
       </w:rPr>
     </w:lvl>
   </w:abstractNum>
-  <w:abstractNum w:abstractNumId="5" w15:restartNumberingAfterBreak="0">
+  <w:abstractNum w:abstractNumId="6" w15:restartNumberingAfterBreak="0">
+    <w:nsid w:val="7DA319D8"/>
+    <w:multiLevelType w:val="hybridMultilevel"/>
+    <w:tmpl w:val="633E95E4"/>
+    <w:lvl w:ilvl="0" w:tplc="04090001">
+      <w:start w:val="1"/>
+      <w:numFmt w:val="bullet"/>
+      <w:lvlText w:val=""/>
+      <w:lvlJc w:val="left"/>
+      <w:pPr>
+        <w:ind w:left="360" w:hanging="360"/>
+      </w:pPr>
+      <w:rPr>
+        <w:rFonts w:ascii="Symbol" w:hAnsi="Symbol" w:hint="default"/>
+      </w:rPr>
+    </w:lvl>
+    <w:lvl w:ilvl="1" w:tplc="04090003" w:tentative="1">
+      <w:start w:val="1"/>
+      <w:numFmt w:val="bullet"/>
+      <w:lvlText w:val="o"/>
+      <w:lvlJc w:val="left"/>
+      <w:pPr>
+        <w:ind w:left="1080" w:hanging="360"/>
+      </w:pPr>
+      <w:rPr>
+        <w:rFonts w:ascii="Courier New" w:hAnsi="Courier New" w:cs="Courier New" w:hint="default"/>
+      </w:rPr>
+    </w:lvl>
+    <w:lvl w:ilvl="2" w:tplc="04090005" w:tentative="1">
+      <w:start w:val="1"/>
+      <w:numFmt w:val="bullet"/>
+      <w:lvlText w:val=""/>
+      <w:lvlJc w:val="left"/>
+      <w:pPr>
+        <w:ind w:left="1800" w:hanging="360"/>
+      </w:pPr>
+      <w:rPr>
+        <w:rFonts w:ascii="Wingdings" w:hAnsi="Wingdings" w:hint="default"/>
+      </w:rPr>
+    </w:lvl>
+    <w:lvl w:ilvl="3" w:tplc="04090001" w:tentative="1">
+      <w:start w:val="1"/>
+      <w:numFmt w:val="bullet"/>
+      <w:lvlText w:val=""/>
+      <w:lvlJc w:val="left"/>
+      <w:pPr>
+        <w:ind w:left="2520" w:hanging="360"/>
+      </w:pPr>
+      <w:rPr>
+        <w:rFonts w:ascii="Symbol" w:hAnsi="Symbol" w:hint="default"/>
+      </w:rPr>
+    </w:lvl>
+    <w:lvl w:ilvl="4" w:tplc="04090003" w:tentative="1">
+      <w:start w:val="1"/>
+      <w:numFmt w:val="bullet"/>
+      <w:lvlText w:val="o"/>
+      <w:lvlJc w:val="left"/>
+      <w:pPr>
+        <w:ind w:left="3240" w:hanging="360"/>
+      </w:pPr>
+      <w:rPr>
+        <w:rFonts w:ascii="Courier New" w:hAnsi="Courier New" w:cs="Courier New" w:hint="default"/>
+      </w:rPr>
+    </w:lvl>
+    <w:lvl w:ilvl="5" w:tplc="04090005" w:tentative="1">
+      <w:start w:val="1"/>
+      <w:numFmt w:val="bullet"/>
+      <w:lvlText w:val=""/>
+      <w:lvlJc w:val="left"/>
+      <w:pPr>
+        <w:ind w:left="3960" w:hanging="360"/>
+      </w:pPr>
+      <w:rPr>
+        <w:rFonts w:ascii="Wingdings" w:hAnsi="Wingdings" w:hint="default"/>
+      </w:rPr>
+    </w:lvl>
+    <w:lvl w:ilvl="6" w:tplc="04090001" w:tentative="1">
+      <w:start w:val="1"/>
+      <w:numFmt w:val="bullet"/>
+      <w:lvlText w:val=""/>
+      <w:lvlJc w:val="left"/>
+      <w:pPr>
+        <w:ind w:left="4680" w:hanging="360"/>
+      </w:pPr>
+      <w:rPr>
+        <w:rFonts w:ascii="Symbol" w:hAnsi="Symbol" w:hint="default"/>
+      </w:rPr>
+    </w:lvl>
+    <w:lvl w:ilvl="7" w:tplc="04090003" w:tentative="1">
+      <w:start w:val="1"/>
+      <w:numFmt w:val="bullet"/>
+      <w:lvlText w:val="o"/>
+      <w:lvlJc w:val="left"/>
+      <w:pPr>
+        <w:ind w:left="5400" w:hanging="360"/>
+      </w:pPr>
+      <w:rPr>
+        <w:rFonts w:ascii="Courier New" w:hAnsi="Courier New" w:cs="Courier New" w:hint="default"/>
+      </w:rPr>
+    </w:lvl>
+    <w:lvl w:ilvl="8" w:tplc="04090005" w:tentative="1">
+      <w:start w:val="1"/>
+      <w:numFmt w:val="bullet"/>
+      <w:lvlText w:val=""/>
+      <w:lvlJc w:val="left"/>
+      <w:pPr>
+        <w:ind w:left="6120" w:hanging="360"/>
+      </w:pPr>
+      <w:rPr>
+        <w:rFonts w:ascii="Wingdings" w:hAnsi="Wingdings" w:hint="default"/>
+      </w:rPr>
+    </w:lvl>
+  </w:abstractNum>
+  <w:abstractNum w:abstractNumId="7" w15:restartNumberingAfterBreak="0">
     <w:nsid w:val="7F7452AD"/>
     <w:multiLevelType w:val="hybridMultilevel"/>
     <w:tmpl w:val="1DAE274C"/>
@@ -3129,13 +5823,13 @@
     </w:lvl>
   </w:abstractNum>
   <w:num w:numId="1">
-    <w:abstractNumId w:val="5"/>
+    <w:abstractNumId w:val="7"/>
   </w:num>
   <w:num w:numId="2">
     <w:abstractNumId w:val="1"/>
   </w:num>
   <w:num w:numId="3">
-    <w:abstractNumId w:val="4"/>
+    <w:abstractNumId w:val="5"/>
   </w:num>
   <w:num w:numId="4">
     <w:abstractNumId w:val="0"/>
@@ -3145,6 +5839,12 @@
   </w:num>
   <w:num w:numId="6">
     <w:abstractNumId w:val="3"/>
+  </w:num>
+  <w:num w:numId="7">
+    <w:abstractNumId w:val="4"/>
+  </w:num>
+  <w:num w:numId="8">
+    <w:abstractNumId w:val="6"/>
   </w:num>
 </w:numbering>
 </file>
@@ -3616,6 +6316,7 @@
   <w:style w:type="character" w:default="1" w:styleId="DefaultParagraphFont">
     <w:name w:val="Default Paragraph Font"/>
     <w:uiPriority w:val="1"/>
+    <w:semiHidden/>
     <w:unhideWhenUsed/>
   </w:style>
   <w:style w:type="table" w:default="1" w:styleId="TableNormal">
@@ -4100,7 +6801,7 @@
 </file>
 
 <file path=customXml/itemProps1.xml><?xml version="1.0" encoding="utf-8"?>
-<ds:datastoreItem xmlns:ds="http://schemas.openxmlformats.org/officeDocument/2006/customXml" ds:itemID="{3100E617-7975-4C90-9F62-7DC1B6DF6156}">
+<ds:datastoreItem xmlns:ds="http://schemas.openxmlformats.org/officeDocument/2006/customXml" ds:itemID="{1867F825-342A-470A-8868-3483C357D5CA}">
   <ds:schemaRefs>
     <ds:schemaRef ds:uri="http://schemas.openxmlformats.org/officeDocument/2006/bibliography"/>
   </ds:schemaRefs>

</xml_diff>